<commit_message>
added one sequence diagram to a contract
</commit_message>
<xml_diff>
--- a/docs/Diagrams/Use case contracts.docx
+++ b/docs/Diagrams/Use case contracts.docx
@@ -880,6 +880,69 @@
       </w:pPr>
       <w:r>
         <w:rPr>
+          <w:noProof/>
+        </w:rPr>
+        <w:drawing>
+          <wp:inline distT="0" distB="0" distL="0" distR="0" wp14:anchorId="349A9D16" wp14:editId="25EEC2CD">
+            <wp:extent cx="4591050" cy="3028950"/>
+            <wp:effectExtent l="0" t="0" r="0" b="0"/>
+            <wp:docPr id="320069635" name="תמונה 2"/>
+            <wp:cNvGraphicFramePr>
+              <a:graphicFrameLocks xmlns:a="http://schemas.openxmlformats.org/drawingml/2006/main" noChangeAspect="1"/>
+            </wp:cNvGraphicFramePr>
+            <a:graphic xmlns:a="http://schemas.openxmlformats.org/drawingml/2006/main">
+              <a:graphicData uri="http://schemas.openxmlformats.org/drawingml/2006/picture">
+                <pic:pic xmlns:pic="http://schemas.openxmlformats.org/drawingml/2006/picture">
+                  <pic:nvPicPr>
+                    <pic:cNvPr id="0" name="Picture 3"/>
+                    <pic:cNvPicPr>
+                      <a:picLocks noChangeAspect="1" noChangeArrowheads="1"/>
+                    </pic:cNvPicPr>
+                  </pic:nvPicPr>
+                  <pic:blipFill>
+                    <a:blip r:embed="rId8">
+                      <a:extLst>
+                        <a:ext uri="{28A0092B-C50C-407E-A947-70E740481C1C}">
+                          <a14:useLocalDpi xmlns:a14="http://schemas.microsoft.com/office/drawing/2010/main" val="0"/>
+                        </a:ext>
+                      </a:extLst>
+                    </a:blip>
+                    <a:srcRect/>
+                    <a:stretch>
+                      <a:fillRect/>
+                    </a:stretch>
+                  </pic:blipFill>
+                  <pic:spPr bwMode="auto">
+                    <a:xfrm>
+                      <a:off x="0" y="0"/>
+                      <a:ext cx="4591050" cy="3028950"/>
+                    </a:xfrm>
+                    <a:prstGeom prst="rect">
+                      <a:avLst/>
+                    </a:prstGeom>
+                    <a:noFill/>
+                    <a:ln>
+                      <a:noFill/>
+                    </a:ln>
+                  </pic:spPr>
+                </pic:pic>
+              </a:graphicData>
+            </a:graphic>
+          </wp:inline>
+        </w:drawing>
+      </w:r>
+    </w:p>
+    <w:p>
+      <w:pPr>
+        <w:bidi w:val="0"/>
+        <w:rPr>
+          <w:b/>
+          <w:bCs/>
+          <w:u w:val="single"/>
+        </w:rPr>
+      </w:pPr>
+      <w:r>
+        <w:rPr>
           <w:rFonts w:hint="cs"/>
           <w:b/>
           <w:bCs/>
@@ -1248,6 +1311,10 @@
     <w:p>
       <w:pPr>
         <w:jc w:val="right"/>
+        <w:rPr>
+          <w:rFonts w:hint="cs"/>
+          <w:rtl/>
+        </w:rPr>
       </w:pPr>
       <w:r>
         <w:rPr>
@@ -1293,11 +1360,16 @@
     <w:p>
       <w:pPr>
         <w:jc w:val="right"/>
-      </w:pPr>
-      <w:r>
-        <w:rPr>
-          <w:rFonts w:hint="cs"/>
-        </w:rPr>
+        <w:rPr>
+          <w:rFonts w:hint="cs"/>
+          <w:rtl/>
+        </w:rPr>
+      </w:pPr>
+      <w:r>
+        <w:rPr>
+          <w:rFonts w:hint="cs"/>
+        </w:rPr>
+        <w:lastRenderedPageBreak/>
         <w:t>P</w:t>
       </w:r>
       <w:r>
@@ -1380,6 +1452,10 @@
     <w:p>
       <w:pPr>
         <w:jc w:val="right"/>
+        <w:rPr>
+          <w:rFonts w:hint="cs"/>
+          <w:rtl/>
+        </w:rPr>
       </w:pPr>
       <w:r>
         <w:rPr>
@@ -1443,34 +1519,12 @@
       <w:pPr>
         <w:bidi w:val="0"/>
         <w:rPr>
-          <w:b/>
-          <w:bCs/>
-          <w:u w:val="single"/>
-        </w:rPr>
-      </w:pPr>
-    </w:p>
-    <w:p>
-      <w:pPr>
-        <w:bidi w:val="0"/>
-        <w:rPr>
-          <w:rFonts w:hint="cs"/>
-          <w:b/>
-          <w:bCs/>
-          <w:u w:val="single"/>
-          <w:rtl/>
-        </w:rPr>
-      </w:pPr>
-    </w:p>
-    <w:p>
-      <w:pPr>
-        <w:bidi w:val="0"/>
-        <w:rPr>
           <w:rFonts w:hint="cs"/>
         </w:rPr>
       </w:pPr>
     </w:p>
     <w:sectPr>
-      <w:headerReference w:type="default" r:id="rId8"/>
+      <w:headerReference w:type="default" r:id="rId9"/>
       <w:pgSz w:w="11906" w:h="16838"/>
       <w:pgMar w:top="1440" w:right="1800" w:bottom="1440" w:left="1800" w:header="708" w:footer="708" w:gutter="0"/>
       <w:cols w:space="708"/>

</xml_diff>

<commit_message>
added trasport module answer to 1.B and 2.A
</commit_message>
<xml_diff>
--- a/docs/Diagrams/Use case contracts.docx
+++ b/docs/Diagrams/Use case contracts.docx
@@ -51,7 +51,6 @@
             <w:pPr>
               <w:bidi w:val="0"/>
               <w:rPr>
-                <w:rFonts w:hint="cs"/>
                 <w:rtl/>
               </w:rPr>
             </w:pPr>
@@ -76,7 +75,6 @@
             <w:pPr>
               <w:bidi w:val="0"/>
               <w:rPr>
-                <w:rFonts w:hint="cs"/>
                 <w:rtl/>
               </w:rPr>
             </w:pPr>
@@ -101,7 +99,6 @@
             <w:pPr>
               <w:bidi w:val="0"/>
               <w:rPr>
-                <w:rFonts w:hint="cs"/>
                 <w:rtl/>
               </w:rPr>
             </w:pPr>
@@ -126,7 +123,6 @@
             <w:pPr>
               <w:bidi w:val="0"/>
               <w:rPr>
-                <w:rFonts w:hint="cs"/>
                 <w:rtl/>
               </w:rPr>
             </w:pPr>
@@ -183,59 +179,51 @@
               <w:t>2</w:t>
             </w:r>
             <w:r>
-              <w:t xml:space="preserve">.HR manager creates a shift on a given date, </w:t>
+              <w:t>.HR manager creates a shift on a given date, time and branch</w:t>
+            </w:r>
+            <w:r>
+              <w:t>, specifies it's needed roles and amount of each role.</w:t>
+            </w:r>
+          </w:p>
+          <w:p>
+            <w:pPr>
+              <w:bidi w:val="0"/>
+            </w:pPr>
+            <w:r>
+              <w:t>3</w:t>
+            </w:r>
+            <w:r>
+              <w:t>.Employee choose</w:t>
+            </w:r>
+            <w:r>
+              <w:t>s</w:t>
+            </w:r>
+            <w:r>
+              <w:t xml:space="preserve"> his shifts out of the available choices that are relevant to him.</w:t>
+            </w:r>
+          </w:p>
+          <w:p>
+            <w:pPr>
+              <w:bidi w:val="0"/>
+            </w:pPr>
+            <w:r>
+              <w:t>4</w:t>
+            </w:r>
+            <w:r>
+              <w:t xml:space="preserve">.For each shift </w:t>
+            </w:r>
+            <w:r>
+              <w:t>employee</w:t>
+            </w:r>
+            <w:r>
+              <w:t xml:space="preserve"> </w:t>
             </w:r>
             <w:proofErr w:type="gramStart"/>
             <w:r>
-              <w:t>time</w:t>
+              <w:t>has to</w:t>
             </w:r>
             <w:proofErr w:type="gramEnd"/>
             <w:r>
-              <w:t xml:space="preserve"> and branch</w:t>
-            </w:r>
-            <w:r>
-              <w:t>, specifies it's needed roles and amount of each role.</w:t>
-            </w:r>
-          </w:p>
-          <w:p>
-            <w:pPr>
-              <w:bidi w:val="0"/>
-            </w:pPr>
-            <w:r>
-              <w:t>3</w:t>
-            </w:r>
-            <w:r>
-              <w:t>.Employee choose</w:t>
-            </w:r>
-            <w:r>
-              <w:t>s</w:t>
-            </w:r>
-            <w:r>
-              <w:t xml:space="preserve"> his shifts out of the available choices that are relevant to him.</w:t>
-            </w:r>
-          </w:p>
-          <w:p>
-            <w:pPr>
-              <w:bidi w:val="0"/>
-            </w:pPr>
-            <w:r>
-              <w:t>4</w:t>
-            </w:r>
-            <w:r>
-              <w:t xml:space="preserve">.For each shift </w:t>
-            </w:r>
-            <w:r>
-              <w:t>employee</w:t>
-            </w:r>
-            <w:r>
-              <w:t xml:space="preserve"> </w:t>
-            </w:r>
-            <w:proofErr w:type="gramStart"/>
-            <w:r>
-              <w:t>has to</w:t>
-            </w:r>
-            <w:proofErr w:type="gramEnd"/>
-            <w:r>
               <w:t xml:space="preserve"> specify which role he wants to be, out of his available roles.</w:t>
             </w:r>
           </w:p>
@@ -243,7 +231,6 @@
             <w:pPr>
               <w:bidi w:val="0"/>
               <w:rPr>
-                <w:rFonts w:hint="cs"/>
                 <w:rtl/>
               </w:rPr>
             </w:pPr>
@@ -380,7 +367,6 @@
               </w:numPr>
               <w:bidi w:val="0"/>
               <w:rPr>
-                <w:rFonts w:hint="cs"/>
                 <w:rtl/>
               </w:rPr>
             </w:pPr>
@@ -394,7 +380,6 @@
     <w:p>
       <w:pPr>
         <w:rPr>
-          <w:rFonts w:hint="cs"/>
           <w:b/>
           <w:bCs/>
           <w:u w:val="single"/>
@@ -445,7 +430,6 @@
     <w:p>
       <w:pPr>
         <w:rPr>
-          <w:rFonts w:hint="cs"/>
           <w:rtl/>
         </w:rPr>
       </w:pPr>
@@ -453,7 +437,6 @@
     <w:p>
       <w:pPr>
         <w:rPr>
-          <w:rFonts w:hint="cs"/>
           <w:rtl/>
         </w:rPr>
       </w:pPr>
@@ -461,7 +444,6 @@
     <w:p>
       <w:pPr>
         <w:rPr>
-          <w:rFonts w:hint="cs"/>
           <w:rtl/>
         </w:rPr>
       </w:pPr>
@@ -530,7 +512,6 @@
     <w:p>
       <w:pPr>
         <w:rPr>
-          <w:rFonts w:hint="cs"/>
           <w:rtl/>
         </w:rPr>
       </w:pPr>
@@ -578,12 +559,26 @@
             <w:pPr>
               <w:bidi w:val="0"/>
               <w:rPr>
-                <w:rFonts w:hint="cs"/>
                 <w:rtl/>
               </w:rPr>
             </w:pPr>
             <w:r>
               <w:t>Textual Description:</w:t>
+            </w:r>
+            <w:r>
+              <w:t xml:space="preserve"> </w:t>
+            </w:r>
+            <w:r>
+              <w:t xml:space="preserve">The transport manager received a transport document and entered </w:t>
+            </w:r>
+            <w:r>
+              <w:t xml:space="preserve">to </w:t>
+            </w:r>
+            <w:r>
+              <w:t>the system to create a new transport</w:t>
+            </w:r>
+            <w:r>
+              <w:t>.</w:t>
             </w:r>
           </w:p>
         </w:tc>
@@ -600,12 +595,17 @@
             <w:pPr>
               <w:bidi w:val="0"/>
               <w:rPr>
-                <w:rFonts w:hint="cs"/>
                 <w:rtl/>
               </w:rPr>
             </w:pPr>
             <w:r>
               <w:t>List of Actors:</w:t>
+            </w:r>
+            <w:r>
+              <w:t xml:space="preserve"> </w:t>
+            </w:r>
+            <w:r>
+              <w:t>The transport manager</w:t>
             </w:r>
           </w:p>
         </w:tc>
@@ -622,12 +622,85 @@
             <w:pPr>
               <w:bidi w:val="0"/>
               <w:rPr>
-                <w:rFonts w:hint="cs"/>
                 <w:rtl/>
               </w:rPr>
             </w:pPr>
             <w:r>
               <w:t>Pre-conditions:</w:t>
+            </w:r>
+          </w:p>
+          <w:p>
+            <w:pPr>
+              <w:bidi w:val="0"/>
+            </w:pPr>
+            <w:r>
+              <w:t>1</w:t>
+            </w:r>
+            <w:r>
+              <w:rPr>
+                <w:rFonts w:cs="Arial"/>
+              </w:rPr>
+              <w:t>)</w:t>
+            </w:r>
+            <w:r>
+              <w:rPr>
+                <w:rFonts w:cs="Arial"/>
+                <w:rtl/>
+              </w:rPr>
+              <w:t xml:space="preserve"> </w:t>
+            </w:r>
+            <w:r>
+              <w:t>The driver is free to make the transport on the given date</w:t>
+            </w:r>
+          </w:p>
+          <w:p>
+            <w:pPr>
+              <w:bidi w:val="0"/>
+            </w:pPr>
+            <w:r>
+              <w:t>2)</w:t>
+            </w:r>
+            <w:r>
+              <w:rPr>
+                <w:rFonts w:cs="Arial"/>
+                <w:rtl/>
+              </w:rPr>
+              <w:t xml:space="preserve"> </w:t>
+            </w:r>
+            <w:r>
+              <w:t>There is a supplier who is available to take the transport on the given date</w:t>
+            </w:r>
+          </w:p>
+          <w:p>
+            <w:pPr>
+              <w:bidi w:val="0"/>
+            </w:pPr>
+            <w:r>
+              <w:t>3)The driver has the appropriate permissions to drive the truck</w:t>
+            </w:r>
+          </w:p>
+          <w:p>
+            <w:pPr>
+              <w:bidi w:val="0"/>
+            </w:pPr>
+            <w:r>
+              <w:t>4) The truck is suitable for the given transport</w:t>
+            </w:r>
+          </w:p>
+          <w:p>
+            <w:pPr>
+              <w:bidi w:val="0"/>
+            </w:pPr>
+            <w:r>
+              <w:t xml:space="preserve">5) All the drivers and details are </w:t>
+            </w:r>
+            <w:proofErr w:type="gramStart"/>
+            <w:r>
+              <w:t>exists</w:t>
+            </w:r>
+            <w:proofErr w:type="gramEnd"/>
+            <w:r>
+              <w:t xml:space="preserve"> in the system.</w:t>
             </w:r>
           </w:p>
         </w:tc>
@@ -640,13 +713,24 @@
           <w:p>
             <w:pPr>
               <w:bidi w:val="0"/>
-              <w:rPr>
-                <w:rFonts w:hint="cs"/>
-                <w:rtl/>
-              </w:rPr>
             </w:pPr>
             <w:r>
               <w:t>Post-conditions:</w:t>
+            </w:r>
+            <w:r>
+              <w:t xml:space="preserve"> </w:t>
+            </w:r>
+            <w:r>
+              <w:t xml:space="preserve">1) The </w:t>
+            </w:r>
+            <w:r>
+              <w:t>transport</w:t>
+            </w:r>
+            <w:r>
+              <w:t xml:space="preserve"> was successfully created in the system</w:t>
+            </w:r>
+            <w:r>
+              <w:t>.</w:t>
             </w:r>
           </w:p>
         </w:tc>
@@ -663,12 +747,75 @@
             <w:pPr>
               <w:bidi w:val="0"/>
               <w:rPr>
-                <w:rFonts w:hint="cs"/>
                 <w:rtl/>
               </w:rPr>
             </w:pPr>
             <w:r>
               <w:t>Main success scenario:</w:t>
+            </w:r>
+          </w:p>
+          <w:p>
+            <w:pPr>
+              <w:bidi w:val="0"/>
+            </w:pPr>
+            <w:r>
+              <w:t>The transport manager enters the system and creates a new transport while checking the following:</w:t>
+            </w:r>
+          </w:p>
+          <w:p>
+            <w:pPr>
+              <w:bidi w:val="0"/>
+            </w:pPr>
+            <w:r>
+              <w:t>1) Is the driver free and able to carry out the transport</w:t>
+            </w:r>
+          </w:p>
+          <w:p>
+            <w:pPr>
+              <w:bidi w:val="0"/>
+            </w:pPr>
+            <w:r>
+              <w:t>2) Will the stoke keeper will be able to collect the shipment from the destination</w:t>
+            </w:r>
+          </w:p>
+          <w:p>
+            <w:pPr>
+              <w:bidi w:val="0"/>
+            </w:pPr>
+            <w:r>
+              <w:t>3) Does the driver have appropriate permissions for the given truck</w:t>
+            </w:r>
+          </w:p>
+          <w:p>
+            <w:pPr>
+              <w:bidi w:val="0"/>
+            </w:pPr>
+            <w:r>
+              <w:t>4) The truck is suitable to carry out the transport</w:t>
+            </w:r>
+          </w:p>
+          <w:p>
+            <w:pPr>
+              <w:bidi w:val="0"/>
+            </w:pPr>
+            <w:r>
+              <w:t>5) The transport weight will be suitable</w:t>
+            </w:r>
+          </w:p>
+          <w:p>
+            <w:pPr>
+              <w:bidi w:val="0"/>
+            </w:pPr>
+            <w:r>
+              <w:t xml:space="preserve">the transport will </w:t>
+            </w:r>
+            <w:proofErr w:type="gramStart"/>
+            <w:r>
+              <w:t>created</w:t>
+            </w:r>
+            <w:proofErr w:type="gramEnd"/>
+            <w:r>
+              <w:t xml:space="preserve"> successfully.</w:t>
             </w:r>
           </w:p>
         </w:tc>
@@ -684,25 +831,419 @@
           <w:p>
             <w:pPr>
               <w:bidi w:val="0"/>
+            </w:pPr>
+            <w:r>
+              <w:lastRenderedPageBreak/>
+              <w:t>Alternatives/</w:t>
+            </w:r>
+            <w:r>
+              <w:t>Extensions:</w:t>
+            </w:r>
+          </w:p>
+          <w:p>
+            <w:pPr>
+              <w:bidi w:val="0"/>
+              <w:jc w:val="both"/>
+            </w:pPr>
+            <w:r>
+              <w:t>1</w:t>
+            </w:r>
+            <w:r>
+              <w:rPr>
+                <w:rFonts w:cs="Arial"/>
+              </w:rPr>
+              <w:t>)</w:t>
+            </w:r>
+            <w:r>
+              <w:rPr>
+                <w:rFonts w:cs="Arial"/>
+                <w:rtl/>
+              </w:rPr>
+              <w:t xml:space="preserve"> </w:t>
+            </w:r>
+            <w:r>
+              <w:t>The driver does not have appropriate permissions to drive the truck</w:t>
+            </w:r>
+            <w:r>
+              <w:rPr>
+                <w:rFonts w:cs="Arial"/>
+                <w:rtl/>
+              </w:rPr>
+              <w:t>:</w:t>
+            </w:r>
+          </w:p>
+          <w:p>
+            <w:pPr>
+              <w:bidi w:val="0"/>
+              <w:jc w:val="both"/>
+            </w:pPr>
+            <w:r>
+              <w:t>In that case there will be an option to choose a suitable new driver</w:t>
+            </w:r>
+          </w:p>
+          <w:p>
+            <w:pPr>
+              <w:bidi w:val="0"/>
+              <w:jc w:val="both"/>
+            </w:pPr>
+            <w:r>
+              <w:t>2</w:t>
+            </w:r>
+            <w:r>
+              <w:rPr>
+                <w:rFonts w:cs="Arial"/>
+              </w:rPr>
+              <w:t>)</w:t>
+            </w:r>
+            <w:r>
+              <w:rPr>
+                <w:rFonts w:cs="Arial"/>
+                <w:rtl/>
+              </w:rPr>
+              <w:t xml:space="preserve"> </w:t>
+            </w:r>
+            <w:r>
+              <w:t xml:space="preserve">The weight of the truck has exceeded the limit: in this case we can change the truck / </w:t>
+            </w:r>
+            <w:r>
+              <w:t>change</w:t>
+            </w:r>
+            <w:r>
+              <w:t xml:space="preserve"> destinations</w:t>
+            </w:r>
+            <w:r>
+              <w:t>.</w:t>
+            </w:r>
+          </w:p>
+          <w:p>
+            <w:pPr>
+              <w:bidi w:val="0"/>
+              <w:jc w:val="both"/>
+            </w:pPr>
+            <w:r>
+              <w:t>3</w:t>
+            </w:r>
+            <w:r>
+              <w:rPr>
+                <w:rFonts w:cs="Arial"/>
+              </w:rPr>
+              <w:t>)</w:t>
+            </w:r>
+            <w:r>
+              <w:rPr>
+                <w:rFonts w:cs="Arial"/>
+                <w:rtl/>
+              </w:rPr>
+              <w:t xml:space="preserve"> </w:t>
+            </w:r>
+            <w:r>
+              <w:t xml:space="preserve">There is no </w:t>
+            </w:r>
+            <w:proofErr w:type="gramStart"/>
+            <w:r>
+              <w:t>store keeper</w:t>
+            </w:r>
+            <w:proofErr w:type="gramEnd"/>
+            <w:r>
+              <w:t xml:space="preserve"> available to pick up the shipment: a message will pop up </w:t>
+            </w:r>
+            <w:r>
+              <w:t>to</w:t>
+            </w:r>
+            <w:r>
+              <w:t xml:space="preserve"> the screen</w:t>
+            </w:r>
+            <w:r>
+              <w:t xml:space="preserve"> and transport creation will canceled</w:t>
+            </w:r>
+          </w:p>
+          <w:p>
+            <w:pPr>
+              <w:bidi w:val="0"/>
+              <w:jc w:val="both"/>
+            </w:pPr>
+            <w:r>
+              <w:t>4</w:t>
+            </w:r>
+            <w:r>
+              <w:rPr>
+                <w:rFonts w:cs="Arial"/>
+              </w:rPr>
+              <w:t>)</w:t>
+            </w:r>
+            <w:r>
+              <w:rPr>
+                <w:rFonts w:cs="Arial"/>
+                <w:rtl/>
+              </w:rPr>
+              <w:t xml:space="preserve"> </w:t>
+            </w:r>
+            <w:r>
+              <w:t>There are no drivers available on the given date</w:t>
+            </w:r>
+            <w:r>
+              <w:rPr>
+                <w:rFonts w:cs="Arial"/>
+                <w:rtl/>
+              </w:rPr>
+              <w:t>:</w:t>
+            </w:r>
+          </w:p>
+          <w:p>
+            <w:pPr>
+              <w:bidi w:val="0"/>
+              <w:jc w:val="both"/>
+            </w:pPr>
+            <w:r>
+              <w:t>A message will pop up</w:t>
+            </w:r>
+            <w:r>
               <w:rPr>
                 <w:rFonts w:hint="cs"/>
                 <w:rtl/>
               </w:rPr>
-            </w:pPr>
-            <w:r>
-              <w:t>Alternatives/</w:t>
-            </w:r>
-            <w:r>
-              <w:t>Extensions:</w:t>
-            </w:r>
+              <w:t xml:space="preserve"> </w:t>
+            </w:r>
+            <w:r>
+              <w:t>to the screen</w:t>
+            </w:r>
+            <w:r>
+              <w:t xml:space="preserve"> </w:t>
+            </w:r>
+            <w:r>
+              <w:t xml:space="preserve">and transport creation will </w:t>
+            </w:r>
+            <w:proofErr w:type="gramStart"/>
+            <w:r>
+              <w:t>canceled</w:t>
+            </w:r>
+            <w:proofErr w:type="gramEnd"/>
+            <w:r>
+              <w:t>.</w:t>
+            </w:r>
+          </w:p>
+          <w:p>
+            <w:pPr>
+              <w:bidi w:val="0"/>
+              <w:jc w:val="both"/>
+            </w:pPr>
           </w:p>
         </w:tc>
       </w:tr>
     </w:tbl>
     <w:p>
+      <w:r>
+        <w:rPr>
+          <w:noProof/>
+        </w:rPr>
+        <mc:AlternateContent>
+          <mc:Choice Requires="wps">
+            <w:drawing>
+              <wp:anchor distT="0" distB="0" distL="114300" distR="114300" simplePos="0" relativeHeight="251659264" behindDoc="0" locked="0" layoutInCell="1" allowOverlap="1" wp14:anchorId="2EA3948B" wp14:editId="204941D9">
+                <wp:simplePos x="0" y="0"/>
+                <wp:positionH relativeFrom="margin">
+                  <wp:posOffset>-769620</wp:posOffset>
+                </wp:positionH>
+                <wp:positionV relativeFrom="paragraph">
+                  <wp:posOffset>163830</wp:posOffset>
+                </wp:positionV>
+                <wp:extent cx="6583680" cy="4107180"/>
+                <wp:effectExtent l="0" t="0" r="7620" b="7620"/>
+                <wp:wrapNone/>
+                <wp:docPr id="1" name="תיבת טקסט 1"/>
+                <wp:cNvGraphicFramePr/>
+                <a:graphic xmlns:a="http://schemas.openxmlformats.org/drawingml/2006/main">
+                  <a:graphicData uri="http://schemas.microsoft.com/office/word/2010/wordprocessingShape">
+                    <wps:wsp>
+                      <wps:cNvSpPr txBox="1"/>
+                      <wps:spPr>
+                        <a:xfrm>
+                          <a:off x="0" y="0"/>
+                          <a:ext cx="6583680" cy="4107180"/>
+                        </a:xfrm>
+                        <a:prstGeom prst="rect">
+                          <a:avLst/>
+                        </a:prstGeom>
+                        <a:solidFill>
+                          <a:schemeClr val="lt1"/>
+                        </a:solidFill>
+                        <a:ln w="6350">
+                          <a:noFill/>
+                        </a:ln>
+                      </wps:spPr>
+                      <wps:txbx>
+                        <w:txbxContent>
+                          <w:p>
+                            <w:r>
+                              <w:rPr>
+                                <w:noProof/>
+                              </w:rPr>
+                              <w:drawing>
+                                <wp:inline distT="0" distB="0" distL="0" distR="0" wp14:anchorId="6B7AC560" wp14:editId="027CF2A0">
+                                  <wp:extent cx="6172200" cy="4675627"/>
+                                  <wp:effectExtent l="0" t="0" r="0" b="0"/>
+                                  <wp:docPr id="3" name="תמונה 3"/>
+                                  <wp:cNvGraphicFramePr>
+                                    <a:graphicFrameLocks xmlns:a="http://schemas.openxmlformats.org/drawingml/2006/main" noChangeAspect="1"/>
+                                  </wp:cNvGraphicFramePr>
+                                  <a:graphic xmlns:a="http://schemas.openxmlformats.org/drawingml/2006/main">
+                                    <a:graphicData uri="http://schemas.openxmlformats.org/drawingml/2006/picture">
+                                      <pic:pic xmlns:pic="http://schemas.openxmlformats.org/drawingml/2006/picture">
+                                        <pic:nvPicPr>
+                                          <pic:cNvPr id="0" name="Picture 3"/>
+                                          <pic:cNvPicPr>
+                                            <a:picLocks noChangeAspect="1" noChangeArrowheads="1"/>
+                                          </pic:cNvPicPr>
+                                        </pic:nvPicPr>
+                                        <pic:blipFill>
+                                          <a:blip r:embed="rId8">
+                                            <a:extLst>
+                                              <a:ext uri="{28A0092B-C50C-407E-A947-70E740481C1C}">
+                                                <a14:useLocalDpi xmlns:a14="http://schemas.microsoft.com/office/drawing/2010/main" val="0"/>
+                                              </a:ext>
+                                            </a:extLst>
+                                          </a:blip>
+                                          <a:srcRect/>
+                                          <a:stretch>
+                                            <a:fillRect/>
+                                          </a:stretch>
+                                        </pic:blipFill>
+                                        <pic:spPr bwMode="auto">
+                                          <a:xfrm>
+                                            <a:off x="0" y="0"/>
+                                            <a:ext cx="6178420" cy="4680339"/>
+                                          </a:xfrm>
+                                          <a:prstGeom prst="rect">
+                                            <a:avLst/>
+                                          </a:prstGeom>
+                                          <a:noFill/>
+                                          <a:ln>
+                                            <a:noFill/>
+                                          </a:ln>
+                                        </pic:spPr>
+                                      </pic:pic>
+                                    </a:graphicData>
+                                  </a:graphic>
+                                </wp:inline>
+                              </w:drawing>
+                            </w:r>
+                          </w:p>
+                        </w:txbxContent>
+                      </wps:txbx>
+                      <wps:bodyPr rot="0" spcFirstLastPara="0" vertOverflow="overflow" horzOverflow="overflow" vert="horz" wrap="square" lIns="91440" tIns="45720" rIns="91440" bIns="45720" numCol="1" spcCol="0" rtlCol="0" fromWordArt="0" anchor="t" anchorCtr="0" forceAA="0" compatLnSpc="1">
+                        <a:prstTxWarp prst="textNoShape">
+                          <a:avLst/>
+                        </a:prstTxWarp>
+                        <a:noAutofit/>
+                      </wps:bodyPr>
+                    </wps:wsp>
+                  </a:graphicData>
+                </a:graphic>
+                <wp14:sizeRelH relativeFrom="margin">
+                  <wp14:pctWidth>0</wp14:pctWidth>
+                </wp14:sizeRelH>
+                <wp14:sizeRelV relativeFrom="margin">
+                  <wp14:pctHeight>0</wp14:pctHeight>
+                </wp14:sizeRelV>
+              </wp:anchor>
+            </w:drawing>
+          </mc:Choice>
+          <mc:Fallback>
+            <w:pict>
+              <v:shapetype w14:anchorId="2EA3948B" id="_x0000_t202" coordsize="21600,21600" o:spt="202" path="m,l,21600r21600,l21600,xe">
+                <v:stroke joinstyle="miter"/>
+                <v:path gradientshapeok="t" o:connecttype="rect"/>
+              </v:shapetype>
+              <v:shape id="תיבת טקסט 1" o:spid="_x0000_s1026" type="#_x0000_t202" style="position:absolute;left:0;text-align:left;margin-left:-60.6pt;margin-top:12.9pt;width:518.4pt;height:323.4pt;z-index:251659264;visibility:visible;mso-wrap-style:square;mso-width-percent:0;mso-height-percent:0;mso-wrap-distance-left:9pt;mso-wrap-distance-top:0;mso-wrap-distance-right:9pt;mso-wrap-distance-bottom:0;mso-position-horizontal:absolute;mso-position-horizontal-relative:margin;mso-position-vertical:absolute;mso-position-vertical-relative:text;mso-width-percent:0;mso-height-percent:0;mso-width-relative:margin;mso-height-relative:margin;v-text-anchor:top" o:gfxdata="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" fillcolor="white [3201]" stroked="f" strokeweight=".5pt">
+                <v:textbox>
+                  <w:txbxContent>
+                    <w:p>
+                      <w:r>
+                        <w:rPr>
+                          <w:noProof/>
+                        </w:rPr>
+                        <w:drawing>
+                          <wp:inline distT="0" distB="0" distL="0" distR="0" wp14:anchorId="6B7AC560" wp14:editId="027CF2A0">
+                            <wp:extent cx="6172200" cy="4675627"/>
+                            <wp:effectExtent l="0" t="0" r="0" b="0"/>
+                            <wp:docPr id="3" name="תמונה 3"/>
+                            <wp:cNvGraphicFramePr>
+                              <a:graphicFrameLocks xmlns:a="http://schemas.openxmlformats.org/drawingml/2006/main" noChangeAspect="1"/>
+                            </wp:cNvGraphicFramePr>
+                            <a:graphic xmlns:a="http://schemas.openxmlformats.org/drawingml/2006/main">
+                              <a:graphicData uri="http://schemas.openxmlformats.org/drawingml/2006/picture">
+                                <pic:pic xmlns:pic="http://schemas.openxmlformats.org/drawingml/2006/picture">
+                                  <pic:nvPicPr>
+                                    <pic:cNvPr id="0" name="Picture 3"/>
+                                    <pic:cNvPicPr>
+                                      <a:picLocks noChangeAspect="1" noChangeArrowheads="1"/>
+                                    </pic:cNvPicPr>
+                                  </pic:nvPicPr>
+                                  <pic:blipFill>
+                                    <a:blip r:embed="rId8">
+                                      <a:extLst>
+                                        <a:ext uri="{28A0092B-C50C-407E-A947-70E740481C1C}">
+                                          <a14:useLocalDpi xmlns:a14="http://schemas.microsoft.com/office/drawing/2010/main" val="0"/>
+                                        </a:ext>
+                                      </a:extLst>
+                                    </a:blip>
+                                    <a:srcRect/>
+                                    <a:stretch>
+                                      <a:fillRect/>
+                                    </a:stretch>
+                                  </pic:blipFill>
+                                  <pic:spPr bwMode="auto">
+                                    <a:xfrm>
+                                      <a:off x="0" y="0"/>
+                                      <a:ext cx="6178420" cy="4680339"/>
+                                    </a:xfrm>
+                                    <a:prstGeom prst="rect">
+                                      <a:avLst/>
+                                    </a:prstGeom>
+                                    <a:noFill/>
+                                    <a:ln>
+                                      <a:noFill/>
+                                    </a:ln>
+                                  </pic:spPr>
+                                </pic:pic>
+                              </a:graphicData>
+                            </a:graphic>
+                          </wp:inline>
+                        </w:drawing>
+                      </w:r>
+                    </w:p>
+                  </w:txbxContent>
+                </v:textbox>
+                <w10:wrap anchorx="margin"/>
+              </v:shape>
+            </w:pict>
+          </mc:Fallback>
+        </mc:AlternateContent>
+      </w:r>
+    </w:p>
+    <w:p/>
+    <w:p/>
+    <w:p/>
+    <w:p/>
+    <w:p>
       <w:pPr>
         <w:rPr>
           <w:rFonts w:hint="cs"/>
+        </w:rPr>
+      </w:pPr>
+    </w:p>
+    <w:p/>
+    <w:p/>
+    <w:p/>
+    <w:p/>
+    <w:p/>
+    <w:p/>
+    <w:p/>
+    <w:p/>
+    <w:p/>
+    <w:p>
+      <w:pPr>
+        <w:rPr>
           <w:rtl/>
         </w:rPr>
       </w:pPr>
@@ -710,32 +1251,124 @@
     <w:p>
       <w:pPr>
         <w:rPr>
+          <w:rtl/>
+        </w:rPr>
+      </w:pPr>
+    </w:p>
+    <w:p>
+      <w:pPr>
+        <w:rPr>
+          <w:rtl/>
+        </w:rPr>
+      </w:pPr>
+    </w:p>
+    <w:p>
+      <w:pPr>
+        <w:rPr>
+          <w:rtl/>
+        </w:rPr>
+      </w:pPr>
+    </w:p>
+    <w:p>
+      <w:pPr>
+        <w:rPr>
+          <w:rtl/>
+        </w:rPr>
+      </w:pPr>
+    </w:p>
+    <w:p>
+      <w:pPr>
+        <w:rPr>
+          <w:rtl/>
+        </w:rPr>
+      </w:pPr>
+    </w:p>
+    <w:p>
+      <w:pPr>
+        <w:rPr>
+          <w:rtl/>
+        </w:rPr>
+      </w:pPr>
+    </w:p>
+    <w:p>
+      <w:pPr>
+        <w:rPr>
+          <w:rtl/>
+        </w:rPr>
+      </w:pPr>
+    </w:p>
+    <w:p>
+      <w:pPr>
+        <w:rPr>
+          <w:rtl/>
+        </w:rPr>
+      </w:pPr>
+    </w:p>
+    <w:p>
+      <w:pPr>
+        <w:rPr>
+          <w:rtl/>
+        </w:rPr>
+      </w:pPr>
+    </w:p>
+    <w:p>
+      <w:pPr>
+        <w:rPr>
+          <w:rtl/>
+        </w:rPr>
+      </w:pPr>
+    </w:p>
+    <w:p/>
+    <w:p>
+      <w:pPr>
+        <w:rPr>
+          <w:b/>
+          <w:bCs/>
+          <w:u w:val="single"/>
+          <w:rtl/>
+        </w:rPr>
+      </w:pPr>
+      <w:r>
+        <w:rPr>
           <w:rFonts w:hint="cs"/>
           <w:b/>
           <w:bCs/>
           <w:u w:val="single"/>
           <w:rtl/>
         </w:rPr>
-      </w:pPr>
+        <w:t>.2.</w:t>
+      </w:r>
       <w:r>
         <w:rPr>
           <w:rFonts w:hint="cs"/>
           <w:b/>
           <w:bCs/>
           <w:u w:val="single"/>
+        </w:rPr>
+        <w:t>A</w:t>
+      </w:r>
+    </w:p>
+    <w:p>
+      <w:pPr>
+        <w:jc w:val="right"/>
+        <w:rPr>
+          <w:b/>
+          <w:bCs/>
+          <w:sz w:val="24"/>
+          <w:szCs w:val="24"/>
+          <w:u w:val="single"/>
           <w:rtl/>
         </w:rPr>
-        <w:lastRenderedPageBreak/>
-        <w:t>.2.</w:t>
-      </w:r>
-      <w:r>
-        <w:rPr>
-          <w:rFonts w:hint="cs"/>
-          <w:b/>
-          <w:bCs/>
-          <w:u w:val="single"/>
-        </w:rPr>
-        <w:t>A</w:t>
+      </w:pPr>
+      <w:r>
+        <w:rPr>
+          <w:b/>
+          <w:bCs/>
+          <w:sz w:val="24"/>
+          <w:szCs w:val="24"/>
+          <w:u w:val="single"/>
+        </w:rPr>
+        <w:t>Scenario G</w:t>
       </w:r>
     </w:p>
     <w:p>
@@ -844,7 +1477,6 @@
       <w:pPr>
         <w:bidi w:val="0"/>
         <w:rPr>
-          <w:rFonts w:hint="cs"/>
           <w:rtl/>
         </w:rPr>
       </w:pPr>
@@ -900,7 +1532,7 @@
                     </pic:cNvPicPr>
                   </pic:nvPicPr>
                   <pic:blipFill>
-                    <a:blip r:embed="rId8">
+                    <a:blip r:embed="rId9">
                       <a:extLst>
                         <a:ext uri="{28A0092B-C50C-407E-A947-70E740481C1C}">
                           <a14:useLocalDpi xmlns:a14="http://schemas.microsoft.com/office/drawing/2010/main" val="0"/>
@@ -1039,15 +1671,1003 @@
       <w:pPr>
         <w:bidi w:val="0"/>
         <w:rPr>
+          <w:rtl/>
+        </w:rPr>
+      </w:pPr>
+      <w:r>
+        <w:t>Preconditions: branch exists, shift is not created yet.</w:t>
+      </w:r>
+    </w:p>
+    <w:p>
+      <w:pPr>
+        <w:bidi w:val="0"/>
+        <w:rPr>
+          <w:rtl/>
+        </w:rPr>
+      </w:pPr>
+      <w:r>
+        <w:rPr>
+          <w:rFonts w:hint="cs"/>
+        </w:rPr>
+        <w:t>P</w:t>
+      </w:r>
+      <w:r>
+        <w:t>ostconditions: shift instance is created</w:t>
+      </w:r>
+      <w:r>
+        <w:t xml:space="preserve"> and initialized.</w:t>
+      </w:r>
+    </w:p>
+    <w:p>
+      <w:pPr>
+        <w:bidi w:val="0"/>
+        <w:rPr>
+          <w:b/>
+          <w:bCs/>
+          <w:u w:val="single"/>
+        </w:rPr>
+      </w:pPr>
+      <w:r>
+        <w:rPr>
+          <w:b/>
+          <w:bCs/>
+          <w:u w:val="single"/>
+        </w:rPr>
+        <w:t xml:space="preserve">Contract 3: </w:t>
+      </w:r>
+      <w:proofErr w:type="spellStart"/>
+      <w:r>
+        <w:rPr>
+          <w:b/>
+          <w:bCs/>
+          <w:u w:val="single"/>
+        </w:rPr>
+        <w:t>requestShift</w:t>
+      </w:r>
+      <w:proofErr w:type="spellEnd"/>
+      <w:r>
+        <w:rPr>
+          <w:b/>
+          <w:bCs/>
+          <w:u w:val="single"/>
+        </w:rPr>
+        <w:t xml:space="preserve"> (</w:t>
+      </w:r>
+      <w:proofErr w:type="spellStart"/>
+      <w:proofErr w:type="gramStart"/>
+      <w:r>
+        <w:rPr>
+          <w:b/>
+          <w:bCs/>
+          <w:u w:val="single"/>
+        </w:rPr>
+        <w:t>date,time</w:t>
+      </w:r>
+      <w:proofErr w:type="gramEnd"/>
+      <w:r>
+        <w:rPr>
+          <w:b/>
+          <w:bCs/>
+          <w:u w:val="single"/>
+        </w:rPr>
+        <w:t>,branch,role</w:t>
+      </w:r>
+      <w:proofErr w:type="spellEnd"/>
+      <w:r>
+        <w:rPr>
+          <w:b/>
+          <w:bCs/>
+          <w:u w:val="single"/>
+        </w:rPr>
+        <w:t>)</w:t>
+      </w:r>
+    </w:p>
+    <w:p>
+      <w:pPr>
+        <w:bidi w:val="0"/>
+      </w:pPr>
+      <w:r>
+        <w:rPr>
+          <w:rFonts w:hint="cs"/>
+        </w:rPr>
+        <w:t>R</w:t>
+      </w:r>
+      <w:r>
+        <w:t xml:space="preserve">eferences: </w:t>
+      </w:r>
+      <w:proofErr w:type="spellStart"/>
+      <w:r>
+        <w:t>UseCases</w:t>
+      </w:r>
+      <w:proofErr w:type="spellEnd"/>
+      <w:r>
+        <w:t xml:space="preserve">: Assign Employees </w:t>
+      </w:r>
+      <w:proofErr w:type="gramStart"/>
+      <w:r>
+        <w:t>To</w:t>
+      </w:r>
+      <w:proofErr w:type="gramEnd"/>
+      <w:r>
+        <w:t xml:space="preserve"> Shifts</w:t>
+      </w:r>
+    </w:p>
+    <w:p>
+      <w:pPr>
+        <w:bidi w:val="0"/>
+      </w:pPr>
+      <w:r>
+        <w:t>Preconditions:</w:t>
+      </w:r>
+    </w:p>
+    <w:p>
+      <w:pPr>
+        <w:bidi w:val="0"/>
+      </w:pPr>
+      <w:r>
+        <w:t xml:space="preserve"> </w:t>
+      </w:r>
+      <w:r>
+        <w:t>1.Shift of the specified date, time and branch exists.</w:t>
+      </w:r>
+    </w:p>
+    <w:p>
+      <w:pPr>
+        <w:bidi w:val="0"/>
+      </w:pPr>
+      <w:r>
+        <w:t xml:space="preserve">2.'role' is part of the shift's </w:t>
+      </w:r>
+      <w:r>
+        <w:t>set of needed</w:t>
+      </w:r>
+      <w:r>
+        <w:t xml:space="preserve"> roles, employee is not registered to 6 or                                                                      more shifts that week and not registered to a shift at all that date.</w:t>
+      </w:r>
+    </w:p>
+    <w:p>
+      <w:pPr>
+        <w:bidi w:val="0"/>
+        <w:rPr>
+          <w:rtl/>
+        </w:rPr>
+      </w:pPr>
+      <w:r>
+        <w:t xml:space="preserve"> 3.Employee</w:t>
+      </w:r>
+      <w:r>
+        <w:t xml:space="preserve"> exists and</w:t>
+      </w:r>
+      <w:r>
+        <w:t xml:space="preserve"> is certified to be that role.</w:t>
+      </w:r>
+    </w:p>
+    <w:p>
+      <w:pPr>
+        <w:bidi w:val="0"/>
+      </w:pPr>
+      <w:r>
+        <w:rPr>
+          <w:rFonts w:hint="cs"/>
+        </w:rPr>
+        <w:t>P</w:t>
+      </w:r>
+      <w:r>
+        <w:t xml:space="preserve">ostconditions: </w:t>
+      </w:r>
+      <w:r>
+        <w:t>Employee is associated with the mentioned shift, as a requesting employee.</w:t>
+      </w:r>
+    </w:p>
+    <w:p>
+      <w:pPr>
+        <w:bidi w:val="0"/>
+        <w:rPr>
+          <w:b/>
+          <w:bCs/>
+          <w:u w:val="single"/>
+        </w:rPr>
+      </w:pPr>
+      <w:r>
+        <w:rPr>
+          <w:b/>
+          <w:bCs/>
+          <w:u w:val="single"/>
+        </w:rPr>
+        <w:lastRenderedPageBreak/>
+        <w:t xml:space="preserve">Contract 4: </w:t>
+      </w:r>
+      <w:proofErr w:type="spellStart"/>
+      <w:r>
+        <w:rPr>
+          <w:b/>
+          <w:bCs/>
+          <w:u w:val="single"/>
+        </w:rPr>
+        <w:t>setEmployeeToShift</w:t>
+      </w:r>
+      <w:proofErr w:type="spellEnd"/>
+      <w:r>
+        <w:rPr>
+          <w:b/>
+          <w:bCs/>
+          <w:u w:val="single"/>
+        </w:rPr>
+        <w:t xml:space="preserve"> (</w:t>
+      </w:r>
+      <w:proofErr w:type="spellStart"/>
+      <w:proofErr w:type="gramStart"/>
+      <w:r>
+        <w:rPr>
+          <w:b/>
+          <w:bCs/>
+          <w:u w:val="single"/>
+        </w:rPr>
+        <w:t>id,date</w:t>
+      </w:r>
+      <w:proofErr w:type="gramEnd"/>
+      <w:r>
+        <w:rPr>
+          <w:b/>
+          <w:bCs/>
+          <w:u w:val="single"/>
+        </w:rPr>
+        <w:t>,time,branch</w:t>
+      </w:r>
+      <w:r>
+        <w:rPr>
+          <w:b/>
+          <w:bCs/>
+          <w:u w:val="single"/>
+        </w:rPr>
+        <w:t>,role</w:t>
+      </w:r>
+      <w:proofErr w:type="spellEnd"/>
+      <w:r>
+        <w:rPr>
+          <w:b/>
+          <w:bCs/>
+          <w:u w:val="single"/>
+        </w:rPr>
+        <w:t>)</w:t>
+      </w:r>
+    </w:p>
+    <w:p>
+      <w:pPr>
+        <w:jc w:val="right"/>
+        <w:rPr>
+          <w:rtl/>
+        </w:rPr>
+      </w:pPr>
+      <w:r>
+        <w:rPr>
+          <w:rFonts w:hint="cs"/>
+        </w:rPr>
+        <w:t>R</w:t>
+      </w:r>
+      <w:r>
+        <w:t xml:space="preserve">eferences: </w:t>
+      </w:r>
+      <w:proofErr w:type="spellStart"/>
+      <w:r>
+        <w:t>UseCases</w:t>
+      </w:r>
+      <w:proofErr w:type="spellEnd"/>
+      <w:r>
+        <w:t xml:space="preserve">: Assign Employees </w:t>
+      </w:r>
+      <w:proofErr w:type="gramStart"/>
+      <w:r>
+        <w:t>To</w:t>
+      </w:r>
+      <w:proofErr w:type="gramEnd"/>
+      <w:r>
+        <w:t xml:space="preserve"> Shifts</w:t>
+      </w:r>
+    </w:p>
+    <w:p>
+      <w:pPr>
+        <w:jc w:val="right"/>
+        <w:rPr>
+          <w:rtl/>
+        </w:rPr>
+      </w:pPr>
+      <w:r>
+        <w:t>Preconditions:</w:t>
+      </w:r>
+      <w:r>
+        <w:t xml:space="preserve"> Employee is associated with the mentioned shift as a requesting employee, for the specified role.</w:t>
+      </w:r>
+    </w:p>
+    <w:p>
+      <w:pPr>
+        <w:jc w:val="right"/>
+        <w:rPr>
+          <w:rtl/>
+        </w:rPr>
+      </w:pPr>
+      <w:r>
+        <w:rPr>
+          <w:rFonts w:hint="cs"/>
+        </w:rPr>
+        <w:t>P</w:t>
+      </w:r>
+      <w:r>
+        <w:t xml:space="preserve">ostconditions: </w:t>
+      </w:r>
+      <w:r>
+        <w:rPr>
+          <w:rFonts w:hint="cs"/>
+        </w:rPr>
+        <w:t>E</w:t>
+      </w:r>
+      <w:r>
+        <w:t>mployee is associated with the shift as a registered employee for the specified role.</w:t>
+      </w:r>
+    </w:p>
+    <w:p>
+      <w:pPr>
+        <w:bidi w:val="0"/>
+        <w:rPr>
+          <w:b/>
+          <w:bCs/>
+          <w:u w:val="single"/>
+        </w:rPr>
+      </w:pPr>
+      <w:r>
+        <w:rPr>
+          <w:b/>
+          <w:bCs/>
+          <w:u w:val="single"/>
+        </w:rPr>
+        <w:t xml:space="preserve">Contract 5: </w:t>
+      </w:r>
+      <w:proofErr w:type="spellStart"/>
+      <w:r>
+        <w:rPr>
+          <w:b/>
+          <w:bCs/>
+          <w:u w:val="single"/>
+        </w:rPr>
+        <w:t>verifyShift</w:t>
+      </w:r>
+      <w:proofErr w:type="spellEnd"/>
+      <w:r>
+        <w:rPr>
+          <w:b/>
+          <w:bCs/>
+          <w:u w:val="single"/>
+        </w:rPr>
+        <w:t xml:space="preserve"> (</w:t>
+      </w:r>
+      <w:proofErr w:type="spellStart"/>
+      <w:proofErr w:type="gramStart"/>
+      <w:r>
+        <w:rPr>
+          <w:b/>
+          <w:bCs/>
+          <w:u w:val="single"/>
+        </w:rPr>
+        <w:t>date,time</w:t>
+      </w:r>
+      <w:proofErr w:type="gramEnd"/>
+      <w:r>
+        <w:rPr>
+          <w:b/>
+          <w:bCs/>
+          <w:u w:val="single"/>
+        </w:rPr>
+        <w:t>,branch</w:t>
+      </w:r>
+      <w:proofErr w:type="spellEnd"/>
+      <w:r>
+        <w:rPr>
+          <w:b/>
+          <w:bCs/>
+          <w:u w:val="single"/>
+        </w:rPr>
+        <w:t>)</w:t>
+      </w:r>
+    </w:p>
+    <w:p>
+      <w:pPr>
+        <w:jc w:val="right"/>
+        <w:rPr>
+          <w:rtl/>
+        </w:rPr>
+      </w:pPr>
+      <w:r>
+        <w:rPr>
+          <w:rFonts w:hint="cs"/>
+        </w:rPr>
+        <w:t>R</w:t>
+      </w:r>
+      <w:r>
+        <w:t xml:space="preserve">eferences: </w:t>
+      </w:r>
+      <w:proofErr w:type="spellStart"/>
+      <w:r>
+        <w:t>UseCases</w:t>
+      </w:r>
+      <w:proofErr w:type="spellEnd"/>
+      <w:r>
+        <w:t xml:space="preserve">: Assign Employees </w:t>
+      </w:r>
+      <w:proofErr w:type="gramStart"/>
+      <w:r>
+        <w:t>To</w:t>
+      </w:r>
+      <w:proofErr w:type="gramEnd"/>
+      <w:r>
+        <w:t xml:space="preserve"> Shifts</w:t>
+      </w:r>
+    </w:p>
+    <w:p>
+      <w:pPr>
+        <w:jc w:val="right"/>
+        <w:rPr>
+          <w:rtl/>
+        </w:rPr>
+      </w:pPr>
+      <w:r>
+        <w:t>Preconditions</w:t>
+      </w:r>
+      <w:r>
+        <w:t>: shift exists.</w:t>
+      </w:r>
+    </w:p>
+    <w:p>
+      <w:pPr>
+        <w:jc w:val="right"/>
+        <w:rPr>
+          <w:rtl/>
+        </w:rPr>
+      </w:pPr>
+      <w:r>
+        <w:rPr>
+          <w:rFonts w:hint="cs"/>
+        </w:rPr>
+        <w:t>P</w:t>
+      </w:r>
+      <w:r>
+        <w:t xml:space="preserve">ostconditions: </w:t>
+      </w:r>
+      <w:r>
+        <w:t>shift's 'is verified' field is set to true.</w:t>
+      </w:r>
+    </w:p>
+    <w:p>
+      <w:pPr>
+        <w:jc w:val="right"/>
+        <w:rPr>
+          <w:b/>
+          <w:bCs/>
+          <w:sz w:val="24"/>
+          <w:szCs w:val="24"/>
+          <w:u w:val="single"/>
+        </w:rPr>
+      </w:pPr>
+      <w:r>
+        <w:rPr>
+          <w:b/>
+          <w:bCs/>
+          <w:sz w:val="24"/>
+          <w:szCs w:val="24"/>
+          <w:u w:val="single"/>
+        </w:rPr>
+        <w:t xml:space="preserve">Scenario </w:t>
+      </w:r>
+      <w:r>
+        <w:rPr>
+          <w:rFonts w:hint="cs"/>
+          <w:b/>
+          <w:bCs/>
+          <w:sz w:val="24"/>
+          <w:szCs w:val="24"/>
+          <w:u w:val="single"/>
+        </w:rPr>
+        <w:t>H</w:t>
+      </w:r>
+    </w:p>
+    <w:p>
+      <w:pPr>
+        <w:bidi w:val="0"/>
+        <w:rPr>
+          <w:b/>
+          <w:bCs/>
+          <w:u w:val="single"/>
+        </w:rPr>
+      </w:pPr>
+      <w:r>
+        <w:rPr>
+          <w:b/>
+          <w:bCs/>
+          <w:u w:val="single"/>
+        </w:rPr>
+        <w:t xml:space="preserve">Contract 1: </w:t>
+      </w:r>
+      <w:proofErr w:type="spellStart"/>
+      <w:r>
+        <w:rPr>
+          <w:b/>
+          <w:bCs/>
+          <w:u w:val="single"/>
+        </w:rPr>
+        <w:t>validateTransport</w:t>
+      </w:r>
+      <w:proofErr w:type="spellEnd"/>
+      <w:r>
+        <w:rPr>
+          <w:b/>
+          <w:bCs/>
+          <w:u w:val="single"/>
+        </w:rPr>
+        <w:t xml:space="preserve"> (</w:t>
+      </w:r>
+      <w:r>
+        <w:rPr>
+          <w:b/>
+          <w:bCs/>
+          <w:u w:val="single"/>
+        </w:rPr>
+        <w:t>transport</w:t>
+      </w:r>
+      <w:r>
+        <w:rPr>
+          <w:b/>
+          <w:bCs/>
+          <w:u w:val="single"/>
+        </w:rPr>
+        <w:t>)</w:t>
+      </w:r>
+    </w:p>
+    <w:p>
+      <w:pPr>
+        <w:bidi w:val="0"/>
+      </w:pPr>
+      <w:r>
+        <w:rPr>
+          <w:rFonts w:hint="cs"/>
+        </w:rPr>
+        <w:t>R</w:t>
+      </w:r>
+      <w:r>
+        <w:t xml:space="preserve">eferences: </w:t>
+      </w:r>
+      <w:proofErr w:type="spellStart"/>
+      <w:r>
+        <w:t>UseCases</w:t>
+      </w:r>
+      <w:proofErr w:type="spellEnd"/>
+      <w:r>
+        <w:t xml:space="preserve">: </w:t>
+      </w:r>
+      <w:r>
+        <w:t>Create a transport</w:t>
+      </w:r>
+    </w:p>
+    <w:p>
+      <w:pPr>
+        <w:bidi w:val="0"/>
+        <w:rPr>
+          <w:rtl/>
+        </w:rPr>
+      </w:pPr>
+      <w:r>
+        <w:t xml:space="preserve">Preconditions: </w:t>
+      </w:r>
+      <w:r>
+        <w:t xml:space="preserve">All the objects are exist in the </w:t>
+      </w:r>
+      <w:proofErr w:type="gramStart"/>
+      <w:r>
+        <w:t>system(</w:t>
+      </w:r>
+      <w:proofErr w:type="gramEnd"/>
+      <w:r>
+        <w:t>driver, truck, item lists etc.)</w:t>
+      </w:r>
+    </w:p>
+    <w:p>
+      <w:pPr>
+        <w:bidi w:val="0"/>
+      </w:pPr>
+      <w:r>
+        <w:rPr>
+          <w:rFonts w:hint="cs"/>
+        </w:rPr>
+        <w:t>P</w:t>
+      </w:r>
+      <w:r>
+        <w:t xml:space="preserve">ostconditions: </w:t>
+      </w:r>
+      <w:r>
+        <w:t xml:space="preserve">The </w:t>
+      </w:r>
+      <w:r>
+        <w:t>transport</w:t>
+      </w:r>
+      <w:r>
+        <w:t xml:space="preserve"> meets all the conditions and can be created </w:t>
+      </w:r>
+      <w:proofErr w:type="gramStart"/>
+      <w:r>
+        <w:t>successfully</w:t>
+      </w:r>
+      <w:proofErr w:type="gramEnd"/>
+    </w:p>
+    <w:p>
+      <w:pPr>
+        <w:bidi w:val="0"/>
+      </w:pPr>
+      <w:r>
+        <w:t xml:space="preserve">The driver's license is </w:t>
+      </w:r>
+      <w:r>
+        <w:t>appropriate</w:t>
+      </w:r>
+      <w:r>
+        <w:t xml:space="preserve">, the weight of the truck is </w:t>
+      </w:r>
+      <w:r>
+        <w:t>suitable</w:t>
+      </w:r>
+      <w:r>
+        <w:t xml:space="preserve">, the driver is free that day for transportation and there will be a </w:t>
+      </w:r>
+      <w:proofErr w:type="gramStart"/>
+      <w:r>
+        <w:t>store keeper</w:t>
+      </w:r>
+      <w:proofErr w:type="gramEnd"/>
+      <w:r>
+        <w:t xml:space="preserve"> available to pick it up</w:t>
+      </w:r>
+      <w:r>
+        <w:t>.</w:t>
+      </w:r>
+    </w:p>
+    <w:p>
+      <w:pPr>
+        <w:bidi w:val="0"/>
+      </w:pPr>
+    </w:p>
+    <w:p>
+      <w:pPr>
+        <w:bidi w:val="0"/>
+        <w:rPr>
+          <w:b/>
+          <w:bCs/>
+          <w:u w:val="single"/>
+        </w:rPr>
+      </w:pPr>
+      <w:r>
+        <w:rPr>
+          <w:b/>
+          <w:bCs/>
+          <w:u w:val="single"/>
+        </w:rPr>
+        <w:t xml:space="preserve">Contract </w:t>
+      </w:r>
+      <w:r>
+        <w:rPr>
+          <w:b/>
+          <w:bCs/>
+          <w:u w:val="single"/>
+        </w:rPr>
+        <w:t>2</w:t>
+      </w:r>
+      <w:r>
+        <w:rPr>
+          <w:b/>
+          <w:bCs/>
+          <w:u w:val="single"/>
+        </w:rPr>
+        <w:t xml:space="preserve">: </w:t>
+      </w:r>
+      <w:proofErr w:type="spellStart"/>
+      <w:r>
+        <w:rPr>
+          <w:b/>
+          <w:bCs/>
+          <w:u w:val="single"/>
+        </w:rPr>
+        <w:t>GetAvailableDrivers</w:t>
+      </w:r>
+      <w:proofErr w:type="spellEnd"/>
+      <w:r>
+        <w:rPr>
+          <w:b/>
+          <w:bCs/>
+          <w:u w:val="single"/>
+        </w:rPr>
+        <w:t>(date)</w:t>
+      </w:r>
+    </w:p>
+    <w:p>
+      <w:pPr>
+        <w:bidi w:val="0"/>
+      </w:pPr>
+      <w:r>
+        <w:rPr>
+          <w:rFonts w:hint="cs"/>
+        </w:rPr>
+        <w:t>R</w:t>
+      </w:r>
+      <w:r>
+        <w:t xml:space="preserve">eferences: </w:t>
+      </w:r>
+      <w:proofErr w:type="spellStart"/>
+      <w:r>
+        <w:t>UseCases</w:t>
+      </w:r>
+      <w:proofErr w:type="spellEnd"/>
+      <w:r>
+        <w:t>: Create a transport</w:t>
+      </w:r>
+    </w:p>
+    <w:p>
+      <w:pPr>
+        <w:bidi w:val="0"/>
+        <w:rPr>
+          <w:rtl/>
+        </w:rPr>
+      </w:pPr>
+      <w:r>
+        <w:t xml:space="preserve">Preconditions: </w:t>
+      </w:r>
+      <w:r>
+        <w:t>The date included the correct time and date of the transport.</w:t>
+      </w:r>
+    </w:p>
+    <w:p>
+      <w:pPr>
+        <w:bidi w:val="0"/>
+      </w:pPr>
+      <w:r>
+        <w:rPr>
+          <w:rFonts w:hint="cs"/>
+        </w:rPr>
+        <w:t>P</w:t>
+      </w:r>
+      <w:r>
+        <w:t xml:space="preserve">ostconditions: </w:t>
+      </w:r>
+      <w:r>
+        <w:t>The returned list will only include the drivers who are available for transportation on the given date</w:t>
+      </w:r>
+      <w:r>
+        <w:t>.</w:t>
+      </w:r>
+    </w:p>
+    <w:p>
+      <w:pPr>
+        <w:bidi w:val="0"/>
+        <w:rPr>
+          <w:b/>
+          <w:bCs/>
+          <w:u w:val="single"/>
+        </w:rPr>
+      </w:pPr>
+      <w:r>
+        <w:rPr>
+          <w:b/>
+          <w:bCs/>
+          <w:u w:val="single"/>
+        </w:rPr>
+        <w:t xml:space="preserve">Contract </w:t>
+      </w:r>
+      <w:r>
+        <w:rPr>
+          <w:b/>
+          <w:bCs/>
+          <w:u w:val="single"/>
+        </w:rPr>
+        <w:t>3</w:t>
+      </w:r>
+      <w:r>
+        <w:rPr>
+          <w:b/>
+          <w:bCs/>
+          <w:u w:val="single"/>
+        </w:rPr>
+        <w:t xml:space="preserve">: </w:t>
+      </w:r>
+      <w:proofErr w:type="spellStart"/>
+      <w:proofErr w:type="gramStart"/>
+      <w:r>
+        <w:rPr>
+          <w:b/>
+          <w:bCs/>
+          <w:u w:val="single"/>
+        </w:rPr>
+        <w:t>checkStoreKeeperAvailability</w:t>
+      </w:r>
+      <w:proofErr w:type="spellEnd"/>
+      <w:r>
+        <w:rPr>
+          <w:b/>
+          <w:bCs/>
+          <w:u w:val="single"/>
+        </w:rPr>
+        <w:t>(</w:t>
+      </w:r>
+      <w:proofErr w:type="gramEnd"/>
+      <w:r>
+        <w:rPr>
+          <w:b/>
+          <w:bCs/>
+          <w:u w:val="single"/>
+        </w:rPr>
+        <w:t>date, address)</w:t>
+      </w:r>
+    </w:p>
+    <w:p>
+      <w:pPr>
+        <w:bidi w:val="0"/>
+      </w:pPr>
+      <w:r>
+        <w:rPr>
+          <w:rFonts w:hint="cs"/>
+        </w:rPr>
+        <w:t>R</w:t>
+      </w:r>
+      <w:r>
+        <w:t xml:space="preserve">eferences: </w:t>
+      </w:r>
+      <w:proofErr w:type="spellStart"/>
+      <w:r>
+        <w:t>UseCases</w:t>
+      </w:r>
+      <w:proofErr w:type="spellEnd"/>
+      <w:r>
+        <w:t>: Create a transport</w:t>
+      </w:r>
+    </w:p>
+    <w:p>
+      <w:pPr>
+        <w:bidi w:val="0"/>
+        <w:rPr>
+          <w:rtl/>
+        </w:rPr>
+      </w:pPr>
+      <w:r>
+        <w:t>Preconditions: The date included the correct time and date of the transport</w:t>
+      </w:r>
+      <w:r>
+        <w:t xml:space="preserve"> and the address of the destination</w:t>
+      </w:r>
+      <w:r>
+        <w:t>.</w:t>
+      </w:r>
+    </w:p>
+    <w:p>
+      <w:pPr>
+        <w:bidi w:val="0"/>
+      </w:pPr>
+      <w:r>
+        <w:rPr>
+          <w:rFonts w:hint="cs"/>
+        </w:rPr>
+        <w:t>P</w:t>
+      </w:r>
+      <w:r>
+        <w:t xml:space="preserve">ostconditions: </w:t>
+      </w:r>
+      <w:r>
+        <w:t xml:space="preserve">In the case of success nothing will be returned and in the case of an error a message will pop up </w:t>
+      </w:r>
+      <w:r>
+        <w:t>to</w:t>
+      </w:r>
+      <w:r>
+        <w:t xml:space="preserve"> the screen informing that there is no free </w:t>
+      </w:r>
+      <w:r>
+        <w:t>stoke keeper.</w:t>
+      </w:r>
+    </w:p>
+    <w:p>
+      <w:pPr>
+        <w:bidi w:val="0"/>
+        <w:rPr>
+          <w:b/>
+          <w:bCs/>
+          <w:u w:val="single"/>
+        </w:rPr>
+      </w:pPr>
+      <w:r>
+        <w:rPr>
+          <w:b/>
+          <w:bCs/>
+          <w:u w:val="single"/>
+        </w:rPr>
+        <w:t xml:space="preserve">Contract 3: </w:t>
+      </w:r>
+      <w:proofErr w:type="spellStart"/>
+      <w:r>
+        <w:rPr>
+          <w:b/>
+          <w:bCs/>
+          <w:u w:val="single"/>
+        </w:rPr>
+        <w:t>createTransport</w:t>
+      </w:r>
+      <w:proofErr w:type="spellEnd"/>
+      <w:r>
+        <w:rPr>
+          <w:b/>
+          <w:bCs/>
+          <w:u w:val="single"/>
+        </w:rPr>
+        <w:t>(</w:t>
+      </w:r>
+      <w:proofErr w:type="spellStart"/>
+      <w:r>
+        <w:rPr>
+          <w:b/>
+          <w:bCs/>
+          <w:u w:val="single"/>
+        </w:rPr>
+        <w:t>json</w:t>
+      </w:r>
+      <w:proofErr w:type="spellEnd"/>
+      <w:r>
+        <w:rPr>
+          <w:b/>
+          <w:bCs/>
+          <w:u w:val="single"/>
+        </w:rPr>
+        <w:t>)</w:t>
+      </w:r>
+    </w:p>
+    <w:p>
+      <w:pPr>
+        <w:bidi w:val="0"/>
+        <w:rPr>
           <w:rFonts w:hint="cs"/>
           <w:rtl/>
         </w:rPr>
       </w:pPr>
       <w:r>
+        <w:rPr>
+          <w:rFonts w:hint="cs"/>
+        </w:rPr>
+        <w:t>R</w:t>
+      </w:r>
+      <w:r>
+        <w:t xml:space="preserve">eferences: </w:t>
+      </w:r>
+      <w:proofErr w:type="spellStart"/>
+      <w:r>
+        <w:t>UseCases</w:t>
+      </w:r>
+      <w:proofErr w:type="spellEnd"/>
+      <w:r>
+        <w:t>: Create a transport</w:t>
+      </w:r>
+    </w:p>
+    <w:p>
+      <w:pPr>
+        <w:bidi w:val="0"/>
+        <w:rPr>
+          <w:rtl/>
+        </w:rPr>
+      </w:pPr>
+      <w:r>
         <w:t xml:space="preserve">Preconditions: </w:t>
       </w:r>
       <w:r>
-        <w:t>branch exists, shift is not created yet.</w:t>
+        <w:t xml:space="preserve">The string contains all the details required to create a new </w:t>
+      </w:r>
+      <w:r>
+        <w:t>transport</w:t>
+      </w:r>
+      <w:r>
+        <w:t xml:space="preserve"> </w:t>
+      </w:r>
+      <w:r>
+        <w:t>(driver, truck, item lists etc.)</w:t>
       </w:r>
     </w:p>
     <w:p>
@@ -1062,143 +2682,35 @@
         <w:rPr>
           <w:rFonts w:hint="cs"/>
         </w:rPr>
+        <w:lastRenderedPageBreak/>
         <w:t>P</w:t>
       </w:r>
       <w:r>
         <w:t xml:space="preserve">ostconditions: </w:t>
       </w:r>
       <w:r>
-        <w:t>shift instance is created</w:t>
-      </w:r>
-      <w:r>
-        <w:t xml:space="preserve"> and initialized.</w:t>
-      </w:r>
-    </w:p>
-    <w:p>
-      <w:pPr>
-        <w:bidi w:val="0"/>
-        <w:rPr>
-          <w:b/>
-          <w:bCs/>
-          <w:u w:val="single"/>
-        </w:rPr>
-      </w:pPr>
-      <w:r>
-        <w:rPr>
-          <w:b/>
-          <w:bCs/>
-          <w:u w:val="single"/>
-        </w:rPr>
-        <w:t xml:space="preserve">Contract 3: </w:t>
-      </w:r>
-      <w:proofErr w:type="spellStart"/>
-      <w:r>
-        <w:rPr>
-          <w:b/>
-          <w:bCs/>
-          <w:u w:val="single"/>
-        </w:rPr>
-        <w:t>requestShift</w:t>
-      </w:r>
-      <w:proofErr w:type="spellEnd"/>
-      <w:r>
-        <w:rPr>
-          <w:b/>
-          <w:bCs/>
-          <w:u w:val="single"/>
-        </w:rPr>
-        <w:t xml:space="preserve"> (</w:t>
-      </w:r>
-      <w:proofErr w:type="spellStart"/>
-      <w:proofErr w:type="gramStart"/>
-      <w:r>
-        <w:rPr>
-          <w:b/>
-          <w:bCs/>
-          <w:u w:val="single"/>
-        </w:rPr>
-        <w:t>date,time</w:t>
-      </w:r>
-      <w:proofErr w:type="gramEnd"/>
-      <w:r>
-        <w:rPr>
-          <w:b/>
-          <w:bCs/>
-          <w:u w:val="single"/>
-        </w:rPr>
-        <w:t>,branch,role</w:t>
-      </w:r>
-      <w:proofErr w:type="spellEnd"/>
-      <w:r>
-        <w:rPr>
-          <w:b/>
-          <w:bCs/>
-          <w:u w:val="single"/>
-        </w:rPr>
-        <w:t>)</w:t>
-      </w:r>
-    </w:p>
-    <w:p>
-      <w:pPr>
-        <w:bidi w:val="0"/>
-      </w:pPr>
-      <w:r>
-        <w:rPr>
-          <w:rFonts w:hint="cs"/>
-        </w:rPr>
-        <w:t>R</w:t>
-      </w:r>
-      <w:r>
-        <w:t xml:space="preserve">eferences: </w:t>
-      </w:r>
-      <w:proofErr w:type="spellStart"/>
-      <w:r>
-        <w:t>UseCases</w:t>
-      </w:r>
-      <w:proofErr w:type="spellEnd"/>
-      <w:r>
-        <w:t xml:space="preserve">: Assign Employees </w:t>
-      </w:r>
-      <w:proofErr w:type="gramStart"/>
-      <w:r>
-        <w:t>To</w:t>
-      </w:r>
-      <w:proofErr w:type="gramEnd"/>
-      <w:r>
-        <w:t xml:space="preserve"> Shifts</w:t>
-      </w:r>
-    </w:p>
-    <w:p>
-      <w:pPr>
-        <w:bidi w:val="0"/>
-      </w:pPr>
-      <w:r>
-        <w:t>Preconditions:</w:t>
-      </w:r>
-    </w:p>
-    <w:p>
-      <w:pPr>
-        <w:bidi w:val="0"/>
-      </w:pPr>
+        <w:t xml:space="preserve">In the case of success </w:t>
+      </w:r>
+      <w:r>
+        <w:t>the transport will created successfully and added to the system</w:t>
+      </w:r>
+      <w:r>
+        <w:t xml:space="preserve"> and in the case of an error a message will pop up </w:t>
+      </w:r>
+      <w:r>
+        <w:t>to</w:t>
+      </w:r>
+      <w:r>
+        <w:t xml:space="preserve"> the screen informing </w:t>
+      </w:r>
+      <w:r>
+        <w:t>the reason</w:t>
+      </w:r>
       <w:r>
         <w:t xml:space="preserve"> </w:t>
       </w:r>
       <w:r>
-        <w:t>1.Shift of the specified date, time and branch exists.</w:t>
-      </w:r>
-    </w:p>
-    <w:p>
-      <w:pPr>
-        <w:bidi w:val="0"/>
-      </w:pPr>
-      <w:r>
-        <w:t xml:space="preserve">2.'role' is part of the shift's </w:t>
-      </w:r>
-      <w:r>
-        <w:t>set of needed</w:t>
-      </w:r>
-      <w:r>
-        <w:t xml:space="preserve"> roles, employee is not registered to 6 or                                                                      more shifts that week and not registered to a shift at all that date.</w:t>
+        <w:t>that preventing the creation.</w:t>
       </w:r>
     </w:p>
     <w:p>
@@ -1209,322 +2721,36 @@
           <w:rtl/>
         </w:rPr>
       </w:pPr>
-      <w:r>
-        <w:t xml:space="preserve"> 3.Employee</w:t>
-      </w:r>
-      <w:r>
-        <w:t xml:space="preserve"> exists and</w:t>
-      </w:r>
-      <w:r>
-        <w:t xml:space="preserve"> is certified to be that role.</w:t>
-      </w:r>
     </w:p>
     <w:p>
       <w:pPr>
         <w:bidi w:val="0"/>
       </w:pPr>
-      <w:r>
-        <w:rPr>
-          <w:rFonts w:hint="cs"/>
-        </w:rPr>
-        <w:t>P</w:t>
-      </w:r>
-      <w:r>
-        <w:t xml:space="preserve">ostconditions: </w:t>
-      </w:r>
-      <w:r>
-        <w:t>Employee is associated with the mentioned shift, as a requesting employee.</w:t>
-      </w:r>
     </w:p>
     <w:p>
       <w:pPr>
         <w:bidi w:val="0"/>
-        <w:rPr>
-          <w:b/>
-          <w:bCs/>
-          <w:u w:val="single"/>
-        </w:rPr>
-      </w:pPr>
-      <w:r>
-        <w:rPr>
-          <w:b/>
-          <w:bCs/>
-          <w:u w:val="single"/>
-        </w:rPr>
-        <w:t xml:space="preserve">Contract 4: </w:t>
-      </w:r>
-      <w:proofErr w:type="spellStart"/>
-      <w:r>
-        <w:rPr>
-          <w:b/>
-          <w:bCs/>
-          <w:u w:val="single"/>
-        </w:rPr>
-        <w:t>setEmployeeToShift</w:t>
-      </w:r>
-      <w:proofErr w:type="spellEnd"/>
-      <w:r>
-        <w:rPr>
-          <w:b/>
-          <w:bCs/>
-          <w:u w:val="single"/>
-        </w:rPr>
-        <w:t xml:space="preserve"> (</w:t>
-      </w:r>
-      <w:proofErr w:type="spellStart"/>
-      <w:proofErr w:type="gramStart"/>
-      <w:r>
-        <w:rPr>
-          <w:b/>
-          <w:bCs/>
-          <w:u w:val="single"/>
-        </w:rPr>
-        <w:t>id,date</w:t>
-      </w:r>
-      <w:proofErr w:type="gramEnd"/>
-      <w:r>
-        <w:rPr>
-          <w:b/>
-          <w:bCs/>
-          <w:u w:val="single"/>
-        </w:rPr>
-        <w:t>,time,branch</w:t>
-      </w:r>
-      <w:r>
-        <w:rPr>
-          <w:b/>
-          <w:bCs/>
-          <w:u w:val="single"/>
-        </w:rPr>
-        <w:t>,role</w:t>
-      </w:r>
-      <w:proofErr w:type="spellEnd"/>
-      <w:r>
-        <w:rPr>
-          <w:b/>
-          <w:bCs/>
-          <w:u w:val="single"/>
-        </w:rPr>
-        <w:t>)</w:t>
-      </w:r>
+      </w:pPr>
     </w:p>
     <w:p>
       <w:pPr>
         <w:jc w:val="right"/>
         <w:rPr>
-          <w:rFonts w:hint="cs"/>
-          <w:rtl/>
-        </w:rPr>
-      </w:pPr>
-      <w:r>
-        <w:rPr>
-          <w:rFonts w:hint="cs"/>
-        </w:rPr>
-        <w:t>R</w:t>
-      </w:r>
-      <w:r>
-        <w:t xml:space="preserve">eferences: </w:t>
-      </w:r>
-      <w:proofErr w:type="spellStart"/>
-      <w:r>
-        <w:t>UseCases</w:t>
-      </w:r>
-      <w:proofErr w:type="spellEnd"/>
-      <w:r>
-        <w:t xml:space="preserve">: Assign Employees </w:t>
-      </w:r>
-      <w:proofErr w:type="gramStart"/>
-      <w:r>
-        <w:t>To</w:t>
-      </w:r>
-      <w:proofErr w:type="gramEnd"/>
-      <w:r>
-        <w:t xml:space="preserve"> Shifts</w:t>
-      </w:r>
-    </w:p>
-    <w:p>
-      <w:pPr>
-        <w:jc w:val="right"/>
-        <w:rPr>
-          <w:rFonts w:hint="cs"/>
-          <w:rtl/>
-        </w:rPr>
-      </w:pPr>
-      <w:r>
-        <w:t>Preconditions:</w:t>
-      </w:r>
-      <w:r>
-        <w:t xml:space="preserve"> Employee is associated with the mentioned shift as a requesting employee, for the specified role.</w:t>
-      </w:r>
-    </w:p>
-    <w:p>
-      <w:pPr>
-        <w:jc w:val="right"/>
-        <w:rPr>
-          <w:rFonts w:hint="cs"/>
-          <w:rtl/>
-        </w:rPr>
-      </w:pPr>
-      <w:r>
-        <w:rPr>
-          <w:rFonts w:hint="cs"/>
-        </w:rPr>
-        <w:lastRenderedPageBreak/>
-        <w:t>P</w:t>
-      </w:r>
-      <w:r>
-        <w:t xml:space="preserve">ostconditions: </w:t>
-      </w:r>
-      <w:r>
-        <w:rPr>
-          <w:rFonts w:hint="cs"/>
-        </w:rPr>
-        <w:t>E</w:t>
-      </w:r>
-      <w:r>
-        <w:t>mployee is associated with the shift as a registered employee for the specified role.</w:t>
-      </w:r>
+          <w:b/>
+          <w:bCs/>
+          <w:sz w:val="24"/>
+          <w:szCs w:val="24"/>
+          <w:u w:val="single"/>
+        </w:rPr>
+      </w:pPr>
     </w:p>
     <w:p>
       <w:pPr>
         <w:bidi w:val="0"/>
-        <w:rPr>
-          <w:b/>
-          <w:bCs/>
-          <w:u w:val="single"/>
-        </w:rPr>
-      </w:pPr>
-      <w:r>
-        <w:rPr>
-          <w:b/>
-          <w:bCs/>
-          <w:u w:val="single"/>
-        </w:rPr>
-        <w:t xml:space="preserve">Contract 5: </w:t>
-      </w:r>
-      <w:proofErr w:type="spellStart"/>
-      <w:r>
-        <w:rPr>
-          <w:b/>
-          <w:bCs/>
-          <w:u w:val="single"/>
-        </w:rPr>
-        <w:t>verifyShift</w:t>
-      </w:r>
-      <w:proofErr w:type="spellEnd"/>
-      <w:r>
-        <w:rPr>
-          <w:b/>
-          <w:bCs/>
-          <w:u w:val="single"/>
-        </w:rPr>
-        <w:t xml:space="preserve"> (</w:t>
-      </w:r>
-      <w:proofErr w:type="spellStart"/>
-      <w:proofErr w:type="gramStart"/>
-      <w:r>
-        <w:rPr>
-          <w:b/>
-          <w:bCs/>
-          <w:u w:val="single"/>
-        </w:rPr>
-        <w:t>date,time</w:t>
-      </w:r>
-      <w:proofErr w:type="gramEnd"/>
-      <w:r>
-        <w:rPr>
-          <w:b/>
-          <w:bCs/>
-          <w:u w:val="single"/>
-        </w:rPr>
-        <w:t>,branch</w:t>
-      </w:r>
-      <w:proofErr w:type="spellEnd"/>
-      <w:r>
-        <w:rPr>
-          <w:b/>
-          <w:bCs/>
-          <w:u w:val="single"/>
-        </w:rPr>
-        <w:t>)</w:t>
-      </w:r>
-    </w:p>
-    <w:p>
-      <w:pPr>
-        <w:jc w:val="right"/>
-        <w:rPr>
-          <w:rFonts w:hint="cs"/>
-          <w:rtl/>
-        </w:rPr>
-      </w:pPr>
-      <w:r>
-        <w:rPr>
-          <w:rFonts w:hint="cs"/>
-        </w:rPr>
-        <w:t>R</w:t>
-      </w:r>
-      <w:r>
-        <w:t xml:space="preserve">eferences: </w:t>
-      </w:r>
-      <w:proofErr w:type="spellStart"/>
-      <w:r>
-        <w:t>UseCases</w:t>
-      </w:r>
-      <w:proofErr w:type="spellEnd"/>
-      <w:r>
-        <w:t xml:space="preserve">: Assign Employees </w:t>
-      </w:r>
-      <w:proofErr w:type="gramStart"/>
-      <w:r>
-        <w:t>To</w:t>
-      </w:r>
-      <w:proofErr w:type="gramEnd"/>
-      <w:r>
-        <w:t xml:space="preserve"> Shifts</w:t>
-      </w:r>
-    </w:p>
-    <w:p>
-      <w:pPr>
-        <w:jc w:val="right"/>
-        <w:rPr>
-          <w:rFonts w:hint="cs"/>
-          <w:rtl/>
-        </w:rPr>
-      </w:pPr>
-      <w:r>
-        <w:t>Preconditions</w:t>
-      </w:r>
-      <w:r>
-        <w:t>: shift exists.</w:t>
-      </w:r>
-    </w:p>
-    <w:p>
-      <w:pPr>
-        <w:jc w:val="right"/>
-      </w:pPr>
-      <w:r>
-        <w:rPr>
-          <w:rFonts w:hint="cs"/>
-        </w:rPr>
-        <w:t>P</w:t>
-      </w:r>
-      <w:r>
-        <w:t xml:space="preserve">ostconditions: </w:t>
-      </w:r>
-      <w:r>
-        <w:t>shift's 'is verified' field is set to true.</w:t>
-      </w:r>
-    </w:p>
-    <w:p>
-      <w:pPr>
-        <w:bidi w:val="0"/>
-        <w:rPr>
-          <w:rFonts w:hint="cs"/>
-        </w:rPr>
       </w:pPr>
     </w:p>
     <w:sectPr>
-      <w:headerReference w:type="default" r:id="rId9"/>
+      <w:headerReference w:type="default" r:id="rId10"/>
       <w:pgSz w:w="11906" w:h="16838"/>
       <w:pgMar w:top="1440" w:right="1800" w:bottom="1440" w:left="1800" w:header="708" w:footer="708" w:gutter="0"/>
       <w:cols w:space="708"/>
@@ -1599,9 +2825,6 @@
   <w:p>
     <w:pPr>
       <w:pStyle w:val="a5"/>
-      <w:rPr>
-        <w:rFonts w:hint="cs"/>
-      </w:rPr>
     </w:pPr>
   </w:p>
 </w:hdr>
@@ -2380,6 +3603,7 @@
   <w:style w:type="paragraph" w:default="1" w:styleId="a">
     <w:name w:val="Normal"/>
     <w:qFormat/>
+    <w:rsid w:val="0018049C"/>
     <w:pPr>
       <w:bidi/>
     </w:pPr>
@@ -2387,7 +3611,6 @@
   <w:style w:type="character" w:default="1" w:styleId="a0">
     <w:name w:val="Default Paragraph Font"/>
     <w:uiPriority w:val="1"/>
-    <w:semiHidden/>
     <w:unhideWhenUsed/>
   </w:style>
   <w:style w:type="table" w:default="1" w:styleId="a1">

</xml_diff>

<commit_message>
minor update to assignEmployeesToShift
</commit_message>
<xml_diff>
--- a/docs/Diagrams/Use case contracts.docx
+++ b/docs/Diagrams/Use case contracts.docx
@@ -26,7 +26,15 @@
               <w:bidi w:val="0"/>
             </w:pPr>
             <w:r>
-              <w:t>Use case name: Assign Employees To Shifts.</w:t>
+              <w:t xml:space="preserve">Use case name: Assign Employees </w:t>
+            </w:r>
+            <w:proofErr w:type="gramStart"/>
+            <w:r>
+              <w:t>To</w:t>
+            </w:r>
+            <w:proofErr w:type="gramEnd"/>
+            <w:r>
+              <w:t xml:space="preserve"> Shifts.</w:t>
             </w:r>
           </w:p>
         </w:tc>
@@ -171,7 +179,15 @@
               <w:t>2</w:t>
             </w:r>
             <w:r>
-              <w:t>.HR manager creates a shift on a given date, time and branch</w:t>
+              <w:t xml:space="preserve">.HR manager creates a shift on a given date, </w:t>
+            </w:r>
+            <w:proofErr w:type="gramStart"/>
+            <w:r>
+              <w:t>time</w:t>
+            </w:r>
+            <w:proofErr w:type="gramEnd"/>
+            <w:r>
+              <w:t xml:space="preserve"> and branch</w:t>
             </w:r>
             <w:r>
               <w:t>, specifies it's needed roles and amount of each role.</w:t>
@@ -208,7 +224,15 @@
               <w:t>employee</w:t>
             </w:r>
             <w:r>
-              <w:t xml:space="preserve"> has to specify which role he wants to be, out of his available roles.</w:t>
+              <w:t xml:space="preserve"> </w:t>
+            </w:r>
+            <w:proofErr w:type="gramStart"/>
+            <w:r>
+              <w:t>has to</w:t>
+            </w:r>
+            <w:proofErr w:type="gramEnd"/>
+            <w:r>
+              <w:t xml:space="preserve"> specify which role he wants to be, out of his available roles.</w:t>
             </w:r>
           </w:p>
           <w:p>
@@ -331,7 +355,15 @@
               <w:bidi w:val="0"/>
             </w:pPr>
             <w:r>
-              <w:t>6a. Shift didn't reach the needed amount of employees in every needed role:</w:t>
+              <w:t xml:space="preserve">6a. Shift didn't reach the needed </w:t>
+            </w:r>
+            <w:proofErr w:type="gramStart"/>
+            <w:r>
+              <w:t>amount</w:t>
+            </w:r>
+            <w:proofErr w:type="gramEnd"/>
+            <w:r>
+              <w:t xml:space="preserve"> of employees in every needed role:</w:t>
             </w:r>
           </w:p>
           <w:p>
@@ -356,6 +388,7 @@
     <w:p>
       <w:pPr>
         <w:rPr>
+          <w:rFonts w:hint="cs"/>
           <w:b/>
           <w:bCs/>
           <w:u w:val="single"/>
@@ -427,6 +460,7 @@
     <w:p>
       <w:pPr>
         <w:rPr>
+          <w:rFonts w:hint="cs"/>
           <w:rtl/>
         </w:rPr>
       </w:pPr>
@@ -436,10 +470,10 @@
         </w:rPr>
         <w:lastRenderedPageBreak/>
         <w:drawing>
-          <wp:inline distT="0" distB="0" distL="0" distR="0" wp14:anchorId="187DF398" wp14:editId="1167C220">
-            <wp:extent cx="5274310" cy="3310255"/>
-            <wp:effectExtent l="0" t="0" r="2540" b="4445"/>
-            <wp:docPr id="486742475" name="תמונה 1"/>
+          <wp:inline distT="0" distB="0" distL="0" distR="0" wp14:anchorId="38D768DE" wp14:editId="1272544C">
+            <wp:extent cx="5274310" cy="3591560"/>
+            <wp:effectExtent l="0" t="0" r="2540" b="8890"/>
+            <wp:docPr id="1825350696" name="תמונה 3"/>
             <wp:cNvGraphicFramePr>
               <a:graphicFrameLocks xmlns:a="http://schemas.openxmlformats.org/drawingml/2006/main" noChangeAspect="1"/>
             </wp:cNvGraphicFramePr>
@@ -447,7 +481,7 @@
               <a:graphicData uri="http://schemas.openxmlformats.org/drawingml/2006/picture">
                 <pic:pic xmlns:pic="http://schemas.openxmlformats.org/drawingml/2006/picture">
                   <pic:nvPicPr>
-                    <pic:cNvPr id="0" name="Picture 1"/>
+                    <pic:cNvPr id="0" name="Picture 5"/>
                     <pic:cNvPicPr>
                       <a:picLocks noChangeAspect="1" noChangeArrowheads="1"/>
                     </pic:cNvPicPr>
@@ -468,7 +502,7 @@
                   <pic:spPr bwMode="auto">
                     <a:xfrm>
                       <a:off x="0" y="0"/>
-                      <a:ext cx="5274310" cy="3310255"/>
+                      <a:ext cx="5274310" cy="3591560"/>
                     </a:xfrm>
                     <a:prstGeom prst="rect">
                       <a:avLst/>
@@ -668,7 +702,15 @@
               <w:bidi w:val="0"/>
             </w:pPr>
             <w:r>
-              <w:t>5) All the drivers and details are exists in the system.</w:t>
+              <w:t xml:space="preserve">5) All the drivers and details are </w:t>
+            </w:r>
+            <w:proofErr w:type="gramStart"/>
+            <w:r>
+              <w:t>exists</w:t>
+            </w:r>
+            <w:proofErr w:type="gramEnd"/>
+            <w:r>
+              <w:t xml:space="preserve"> in the system.</w:t>
             </w:r>
           </w:p>
         </w:tc>
@@ -775,7 +817,15 @@
               <w:bidi w:val="0"/>
             </w:pPr>
             <w:r>
-              <w:t>the transport will created successfully.</w:t>
+              <w:t xml:space="preserve">the transport will </w:t>
+            </w:r>
+            <w:proofErr w:type="gramStart"/>
+            <w:r>
+              <w:t>created</w:t>
+            </w:r>
+            <w:proofErr w:type="gramEnd"/>
+            <w:r>
+              <w:t xml:space="preserve"> successfully.</w:t>
             </w:r>
           </w:p>
         </w:tc>
@@ -899,9 +949,11 @@
             <w:r>
               <w:t xml:space="preserve">There is no </w:t>
             </w:r>
+            <w:proofErr w:type="gramStart"/>
             <w:r>
               <w:t>store keeper</w:t>
             </w:r>
+            <w:proofErr w:type="gramEnd"/>
             <w:r>
               <w:t xml:space="preserve"> available to pick up the shipment: a message will pop up to the screen</w:t>
             </w:r>
@@ -960,7 +1012,15 @@
               <w:t>to the screen</w:t>
             </w:r>
             <w:r>
-              <w:t xml:space="preserve"> and transport creation will canceled.</w:t>
+              <w:t xml:space="preserve"> and transport creation will </w:t>
+            </w:r>
+            <w:proofErr w:type="gramStart"/>
+            <w:r>
+              <w:t>canceled</w:t>
+            </w:r>
+            <w:proofErr w:type="gramEnd"/>
+            <w:r>
+              <w:t>.</w:t>
             </w:r>
           </w:p>
           <w:p>
@@ -1329,7 +1389,35 @@
           <w:bCs/>
           <w:u w:val="single"/>
         </w:rPr>
-        <w:t xml:space="preserve"> certifyEmployee (id</w:t>
+        <w:t xml:space="preserve"> </w:t>
+      </w:r>
+      <w:proofErr w:type="spellStart"/>
+      <w:r>
+        <w:rPr>
+          <w:b/>
+          <w:bCs/>
+          <w:u w:val="single"/>
+        </w:rPr>
+        <w:t>certifyEmployee</w:t>
+      </w:r>
+      <w:proofErr w:type="spellEnd"/>
+      <w:r>
+        <w:rPr>
+          <w:b/>
+          <w:bCs/>
+          <w:u w:val="single"/>
+        </w:rPr>
+        <w:t xml:space="preserve"> (</w:t>
+      </w:r>
+      <w:proofErr w:type="spellStart"/>
+      <w:proofErr w:type="gramStart"/>
+      <w:r>
+        <w:rPr>
+          <w:b/>
+          <w:bCs/>
+          <w:u w:val="single"/>
+        </w:rPr>
+        <w:t>id</w:t>
       </w:r>
       <w:r>
         <w:rPr>
@@ -1339,6 +1427,8 @@
         </w:rPr>
         <w:t>,role</w:t>
       </w:r>
+      <w:proofErr w:type="spellEnd"/>
+      <w:proofErr w:type="gramEnd"/>
       <w:r>
         <w:rPr>
           <w:b/>
@@ -1359,7 +1449,23 @@
         <w:t>R</w:t>
       </w:r>
       <w:r>
-        <w:t>eferences: UseCases: Assign Employees To Shifts</w:t>
+        <w:t xml:space="preserve">eferences: </w:t>
+      </w:r>
+      <w:proofErr w:type="spellStart"/>
+      <w:r>
+        <w:t>UseCases</w:t>
+      </w:r>
+      <w:proofErr w:type="spellEnd"/>
+      <w:r>
+        <w:t xml:space="preserve">: Assign Employees </w:t>
+      </w:r>
+      <w:proofErr w:type="gramStart"/>
+      <w:r>
+        <w:t>To</w:t>
+      </w:r>
+      <w:proofErr w:type="gramEnd"/>
+      <w:r>
+        <w:t xml:space="preserve"> Shifts</w:t>
       </w:r>
     </w:p>
     <w:p>
@@ -1477,7 +1583,53 @@
           <w:bCs/>
           <w:u w:val="single"/>
         </w:rPr>
-        <w:t>ontract 2: createShift (date,time,branch,roles)</w:t>
+        <w:t xml:space="preserve">ontract 2: </w:t>
+      </w:r>
+      <w:proofErr w:type="spellStart"/>
+      <w:r>
+        <w:rPr>
+          <w:b/>
+          <w:bCs/>
+          <w:u w:val="single"/>
+        </w:rPr>
+        <w:t>createShift</w:t>
+      </w:r>
+      <w:proofErr w:type="spellEnd"/>
+      <w:r>
+        <w:rPr>
+          <w:b/>
+          <w:bCs/>
+          <w:u w:val="single"/>
+        </w:rPr>
+        <w:t xml:space="preserve"> (</w:t>
+      </w:r>
+      <w:proofErr w:type="spellStart"/>
+      <w:proofErr w:type="gramStart"/>
+      <w:r>
+        <w:rPr>
+          <w:b/>
+          <w:bCs/>
+          <w:u w:val="single"/>
+        </w:rPr>
+        <w:t>date,time</w:t>
+      </w:r>
+      <w:proofErr w:type="gramEnd"/>
+      <w:r>
+        <w:rPr>
+          <w:b/>
+          <w:bCs/>
+          <w:u w:val="single"/>
+        </w:rPr>
+        <w:t>,branch,roles</w:t>
+      </w:r>
+      <w:proofErr w:type="spellEnd"/>
+      <w:r>
+        <w:rPr>
+          <w:b/>
+          <w:bCs/>
+          <w:u w:val="single"/>
+        </w:rPr>
+        <w:t>)</w:t>
       </w:r>
     </w:p>
     <w:p>
@@ -1491,7 +1643,23 @@
         <w:t>R</w:t>
       </w:r>
       <w:r>
-        <w:t>eferences: UseCases: Assign Employees To Shifts</w:t>
+        <w:t xml:space="preserve">eferences: </w:t>
+      </w:r>
+      <w:proofErr w:type="spellStart"/>
+      <w:r>
+        <w:t>UseCases</w:t>
+      </w:r>
+      <w:proofErr w:type="spellEnd"/>
+      <w:r>
+        <w:t xml:space="preserve">: Assign Employees </w:t>
+      </w:r>
+      <w:proofErr w:type="gramStart"/>
+      <w:r>
+        <w:t>To</w:t>
+      </w:r>
+      <w:proofErr w:type="gramEnd"/>
+      <w:r>
+        <w:t xml:space="preserve"> Shifts</w:t>
       </w:r>
     </w:p>
     <w:p>
@@ -1508,21 +1676,179 @@
     <w:p>
       <w:pPr>
         <w:bidi w:val="0"/>
+      </w:pPr>
+      <w:r>
+        <w:rPr>
+          <w:rFonts w:hint="cs"/>
+        </w:rPr>
+        <w:t>P</w:t>
+      </w:r>
+      <w:r>
+        <w:t>ostconditions: shift instance is created</w:t>
+      </w:r>
+      <w:r>
+        <w:t xml:space="preserve"> and initialized.</w:t>
+      </w:r>
+    </w:p>
+    <w:p>
+      <w:pPr>
+        <w:bidi w:val="0"/>
+        <w:rPr>
+          <w:b/>
+          <w:bCs/>
+          <w:u w:val="single"/>
+        </w:rPr>
+      </w:pPr>
+      <w:r>
+        <w:rPr>
+          <w:b/>
+          <w:bCs/>
+          <w:u w:val="single"/>
+        </w:rPr>
+        <w:t xml:space="preserve">Contract 3: </w:t>
+      </w:r>
+      <w:proofErr w:type="spellStart"/>
+      <w:r>
+        <w:rPr>
+          <w:b/>
+          <w:bCs/>
+          <w:u w:val="single"/>
+        </w:rPr>
+        <w:t>requestShift</w:t>
+      </w:r>
+      <w:proofErr w:type="spellEnd"/>
+      <w:r>
+        <w:rPr>
+          <w:b/>
+          <w:bCs/>
+          <w:u w:val="single"/>
+        </w:rPr>
+        <w:t xml:space="preserve"> (</w:t>
+      </w:r>
+      <w:proofErr w:type="spellStart"/>
+      <w:proofErr w:type="gramStart"/>
+      <w:r>
+        <w:rPr>
+          <w:b/>
+          <w:bCs/>
+          <w:u w:val="single"/>
+        </w:rPr>
+        <w:t>date,time</w:t>
+      </w:r>
+      <w:proofErr w:type="gramEnd"/>
+      <w:r>
+        <w:rPr>
+          <w:b/>
+          <w:bCs/>
+          <w:u w:val="single"/>
+        </w:rPr>
+        <w:t>,branch,role</w:t>
+      </w:r>
+      <w:proofErr w:type="spellEnd"/>
+      <w:r>
+        <w:rPr>
+          <w:b/>
+          <w:bCs/>
+          <w:u w:val="single"/>
+        </w:rPr>
+        <w:t>)</w:t>
+      </w:r>
+    </w:p>
+    <w:p>
+      <w:pPr>
+        <w:bidi w:val="0"/>
+      </w:pPr>
+      <w:r>
+        <w:rPr>
+          <w:rFonts w:hint="cs"/>
+        </w:rPr>
+        <w:t>R</w:t>
+      </w:r>
+      <w:r>
+        <w:t xml:space="preserve">eferences: </w:t>
+      </w:r>
+      <w:proofErr w:type="spellStart"/>
+      <w:r>
+        <w:t>UseCases</w:t>
+      </w:r>
+      <w:proofErr w:type="spellEnd"/>
+      <w:r>
+        <w:t xml:space="preserve">: Assign Employees </w:t>
+      </w:r>
+      <w:proofErr w:type="gramStart"/>
+      <w:r>
+        <w:t>To</w:t>
+      </w:r>
+      <w:proofErr w:type="gramEnd"/>
+      <w:r>
+        <w:t xml:space="preserve"> Shifts</w:t>
+      </w:r>
+    </w:p>
+    <w:p>
+      <w:pPr>
+        <w:bidi w:val="0"/>
+      </w:pPr>
+      <w:r>
+        <w:t>Preconditions:</w:t>
+      </w:r>
+    </w:p>
+    <w:p>
+      <w:pPr>
+        <w:bidi w:val="0"/>
+      </w:pPr>
+      <w:r>
+        <w:t xml:space="preserve"> </w:t>
+      </w:r>
+      <w:r>
+        <w:t>1.Shift of the specified date, time and branch exists.</w:t>
+      </w:r>
+    </w:p>
+    <w:p>
+      <w:pPr>
+        <w:bidi w:val="0"/>
+      </w:pPr>
+      <w:r>
+        <w:t xml:space="preserve">2.'role' is part of the shift's </w:t>
+      </w:r>
+      <w:r>
+        <w:t>set of needed</w:t>
+      </w:r>
+      <w:r>
+        <w:t xml:space="preserve"> roles, employee is not registered to 6 or                                                                      more shifts that week and not registered to a shift at all that date.</w:t>
+      </w:r>
+    </w:p>
+    <w:p>
+      <w:pPr>
+        <w:bidi w:val="0"/>
         <w:rPr>
           <w:rtl/>
         </w:rPr>
       </w:pPr>
       <w:r>
+        <w:t xml:space="preserve"> 3.Employee</w:t>
+      </w:r>
+      <w:r>
+        <w:t xml:space="preserve"> exists and</w:t>
+      </w:r>
+      <w:r>
+        <w:t xml:space="preserve"> is certified to be that role.</w:t>
+      </w:r>
+    </w:p>
+    <w:p>
+      <w:pPr>
+        <w:bidi w:val="0"/>
+      </w:pPr>
+      <w:r>
         <w:rPr>
           <w:rFonts w:hint="cs"/>
         </w:rPr>
         <w:t>P</w:t>
       </w:r>
       <w:r>
-        <w:t>ostconditions: shift instance is created</w:t>
-      </w:r>
-      <w:r>
-        <w:t xml:space="preserve"> and initialized.</w:t>
+        <w:t xml:space="preserve">ostconditions: </w:t>
+      </w:r>
+      <w:r>
+        <w:t>Employee is associated with the mentioned shift, as a requesting employee.</w:t>
       </w:r>
     </w:p>
     <w:p>
@@ -1540,12 +1866,207 @@
           <w:bCs/>
           <w:u w:val="single"/>
         </w:rPr>
-        <w:t>Contract 3: requestShift (date,time,branch,role)</w:t>
+        <w:lastRenderedPageBreak/>
+        <w:t xml:space="preserve">Contract 4: </w:t>
+      </w:r>
+      <w:proofErr w:type="spellStart"/>
+      <w:r>
+        <w:rPr>
+          <w:b/>
+          <w:bCs/>
+          <w:u w:val="single"/>
+        </w:rPr>
+        <w:t>setEmployeeToShift</w:t>
+      </w:r>
+      <w:proofErr w:type="spellEnd"/>
+      <w:r>
+        <w:rPr>
+          <w:b/>
+          <w:bCs/>
+          <w:u w:val="single"/>
+        </w:rPr>
+        <w:t xml:space="preserve"> (</w:t>
+      </w:r>
+      <w:proofErr w:type="spellStart"/>
+      <w:proofErr w:type="gramStart"/>
+      <w:r>
+        <w:rPr>
+          <w:b/>
+          <w:bCs/>
+          <w:u w:val="single"/>
+        </w:rPr>
+        <w:t>id,date</w:t>
+      </w:r>
+      <w:proofErr w:type="gramEnd"/>
+      <w:r>
+        <w:rPr>
+          <w:b/>
+          <w:bCs/>
+          <w:u w:val="single"/>
+        </w:rPr>
+        <w:t>,time,branch</w:t>
+      </w:r>
+      <w:r>
+        <w:rPr>
+          <w:b/>
+          <w:bCs/>
+          <w:u w:val="single"/>
+        </w:rPr>
+        <w:t>,role</w:t>
+      </w:r>
+      <w:proofErr w:type="spellEnd"/>
+      <w:r>
+        <w:rPr>
+          <w:b/>
+          <w:bCs/>
+          <w:u w:val="single"/>
+        </w:rPr>
+        <w:t>)</w:t>
+      </w:r>
+    </w:p>
+    <w:p>
+      <w:pPr>
+        <w:jc w:val="right"/>
+        <w:rPr>
+          <w:rtl/>
+        </w:rPr>
+      </w:pPr>
+      <w:r>
+        <w:rPr>
+          <w:rFonts w:hint="cs"/>
+        </w:rPr>
+        <w:t>R</w:t>
+      </w:r>
+      <w:r>
+        <w:t xml:space="preserve">eferences: </w:t>
+      </w:r>
+      <w:proofErr w:type="spellStart"/>
+      <w:r>
+        <w:t>UseCases</w:t>
+      </w:r>
+      <w:proofErr w:type="spellEnd"/>
+      <w:r>
+        <w:t xml:space="preserve">: Assign Employees </w:t>
+      </w:r>
+      <w:proofErr w:type="gramStart"/>
+      <w:r>
+        <w:t>To</w:t>
+      </w:r>
+      <w:proofErr w:type="gramEnd"/>
+      <w:r>
+        <w:t xml:space="preserve"> Shifts</w:t>
+      </w:r>
+    </w:p>
+    <w:p>
+      <w:pPr>
+        <w:jc w:val="right"/>
+        <w:rPr>
+          <w:rtl/>
+        </w:rPr>
+      </w:pPr>
+      <w:r>
+        <w:t>Preconditions:</w:t>
+      </w:r>
+      <w:r>
+        <w:t xml:space="preserve"> Employee is associated with the mentioned shift as a requesting employee, for the specified role.</w:t>
+      </w:r>
+    </w:p>
+    <w:p>
+      <w:pPr>
+        <w:jc w:val="right"/>
+        <w:rPr>
+          <w:rtl/>
+        </w:rPr>
+      </w:pPr>
+      <w:r>
+        <w:rPr>
+          <w:rFonts w:hint="cs"/>
+        </w:rPr>
+        <w:t>P</w:t>
+      </w:r>
+      <w:r>
+        <w:t xml:space="preserve">ostconditions: </w:t>
+      </w:r>
+      <w:r>
+        <w:rPr>
+          <w:rFonts w:hint="cs"/>
+        </w:rPr>
+        <w:t>E</w:t>
+      </w:r>
+      <w:r>
+        <w:t>mployee is associated with the shift as a registered employee for the specified role.</w:t>
       </w:r>
     </w:p>
     <w:p>
       <w:pPr>
         <w:bidi w:val="0"/>
+        <w:rPr>
+          <w:b/>
+          <w:bCs/>
+          <w:u w:val="single"/>
+        </w:rPr>
+      </w:pPr>
+      <w:r>
+        <w:rPr>
+          <w:b/>
+          <w:bCs/>
+          <w:u w:val="single"/>
+        </w:rPr>
+        <w:t xml:space="preserve">Contract 5: </w:t>
+      </w:r>
+      <w:proofErr w:type="spellStart"/>
+      <w:r>
+        <w:rPr>
+          <w:b/>
+          <w:bCs/>
+          <w:u w:val="single"/>
+        </w:rPr>
+        <w:t>verifyShift</w:t>
+      </w:r>
+      <w:proofErr w:type="spellEnd"/>
+      <w:r>
+        <w:rPr>
+          <w:b/>
+          <w:bCs/>
+          <w:u w:val="single"/>
+        </w:rPr>
+        <w:t xml:space="preserve"> (</w:t>
+      </w:r>
+      <w:proofErr w:type="spellStart"/>
+      <w:proofErr w:type="gramStart"/>
+      <w:r>
+        <w:rPr>
+          <w:b/>
+          <w:bCs/>
+          <w:u w:val="single"/>
+        </w:rPr>
+        <w:t>date,time</w:t>
+      </w:r>
+      <w:proofErr w:type="gramEnd"/>
+      <w:r>
+        <w:rPr>
+          <w:b/>
+          <w:bCs/>
+          <w:u w:val="single"/>
+        </w:rPr>
+        <w:t>,branch</w:t>
+      </w:r>
+      <w:proofErr w:type="spellEnd"/>
+      <w:r>
+        <w:rPr>
+          <w:b/>
+          <w:bCs/>
+          <w:u w:val="single"/>
+        </w:rPr>
+        <w:t>)</w:t>
+      </w:r>
+    </w:p>
+    <w:p>
+      <w:pPr>
+        <w:jc w:val="right"/>
+        <w:rPr>
+          <w:rtl/>
+        </w:rPr>
       </w:pPr>
       <w:r>
         <w:rPr>
@@ -1554,201 +2075,23 @@
         <w:t>R</w:t>
       </w:r>
       <w:r>
-        <w:t>eferences: UseCases: Assign Employees To Shifts</w:t>
-      </w:r>
-    </w:p>
-    <w:p>
-      <w:pPr>
-        <w:bidi w:val="0"/>
-      </w:pPr>
-      <w:r>
-        <w:t>Preconditions:</w:t>
-      </w:r>
-    </w:p>
-    <w:p>
-      <w:pPr>
-        <w:bidi w:val="0"/>
-      </w:pPr>
-      <w:r>
-        <w:t xml:space="preserve"> </w:t>
-      </w:r>
-      <w:r>
-        <w:t>1.Shift of the specified date, time and branch exists.</w:t>
-      </w:r>
-    </w:p>
-    <w:p>
-      <w:pPr>
-        <w:bidi w:val="0"/>
-      </w:pPr>
-      <w:r>
-        <w:t xml:space="preserve">2.'role' is part of the shift's </w:t>
-      </w:r>
-      <w:r>
-        <w:t>set of needed</w:t>
-      </w:r>
-      <w:r>
-        <w:t xml:space="preserve"> roles, employee is not registered to 6 or                                                                      more shifts that week and not registered to a shift at all that date.</w:t>
-      </w:r>
-    </w:p>
-    <w:p>
-      <w:pPr>
-        <w:bidi w:val="0"/>
-        <w:rPr>
-          <w:rtl/>
-        </w:rPr>
-      </w:pPr>
-      <w:r>
-        <w:t xml:space="preserve"> 3.Employee</w:t>
-      </w:r>
-      <w:r>
-        <w:t xml:space="preserve"> exists and</w:t>
-      </w:r>
-      <w:r>
-        <w:t xml:space="preserve"> is certified to be that role.</w:t>
-      </w:r>
-    </w:p>
-    <w:p>
-      <w:pPr>
-        <w:bidi w:val="0"/>
-      </w:pPr>
-      <w:r>
-        <w:rPr>
-          <w:rFonts w:hint="cs"/>
-        </w:rPr>
-        <w:t>P</w:t>
-      </w:r>
-      <w:r>
-        <w:t xml:space="preserve">ostconditions: </w:t>
-      </w:r>
-      <w:r>
-        <w:t>Employee is associated with the mentioned shift, as a requesting employee.</w:t>
-      </w:r>
-    </w:p>
-    <w:p>
-      <w:pPr>
-        <w:bidi w:val="0"/>
-        <w:rPr>
-          <w:b/>
-          <w:bCs/>
-          <w:u w:val="single"/>
-        </w:rPr>
-      </w:pPr>
-      <w:r>
-        <w:rPr>
-          <w:b/>
-          <w:bCs/>
-          <w:u w:val="single"/>
-        </w:rPr>
-        <w:lastRenderedPageBreak/>
-        <w:t>Contract 4: setEmployeeToShift (id,date,time,branch</w:t>
-      </w:r>
-      <w:r>
-        <w:rPr>
-          <w:b/>
-          <w:bCs/>
-          <w:u w:val="single"/>
-        </w:rPr>
-        <w:t>,role</w:t>
-      </w:r>
-      <w:r>
-        <w:rPr>
-          <w:b/>
-          <w:bCs/>
-          <w:u w:val="single"/>
-        </w:rPr>
-        <w:t>)</w:t>
-      </w:r>
-    </w:p>
-    <w:p>
-      <w:pPr>
-        <w:jc w:val="right"/>
-        <w:rPr>
-          <w:rtl/>
-        </w:rPr>
-      </w:pPr>
-      <w:r>
-        <w:rPr>
-          <w:rFonts w:hint="cs"/>
-        </w:rPr>
-        <w:t>R</w:t>
-      </w:r>
-      <w:r>
-        <w:t>eferences: UseCases: Assign Employees To Shifts</w:t>
-      </w:r>
-    </w:p>
-    <w:p>
-      <w:pPr>
-        <w:jc w:val="right"/>
-        <w:rPr>
-          <w:rtl/>
-        </w:rPr>
-      </w:pPr>
-      <w:r>
-        <w:t>Preconditions:</w:t>
-      </w:r>
-      <w:r>
-        <w:t xml:space="preserve"> Employee is associated with the mentioned shift as a requesting employee, for the specified role.</w:t>
-      </w:r>
-    </w:p>
-    <w:p>
-      <w:pPr>
-        <w:jc w:val="right"/>
-        <w:rPr>
-          <w:rtl/>
-        </w:rPr>
-      </w:pPr>
-      <w:r>
-        <w:rPr>
-          <w:rFonts w:hint="cs"/>
-        </w:rPr>
-        <w:t>P</w:t>
-      </w:r>
-      <w:r>
-        <w:t xml:space="preserve">ostconditions: </w:t>
-      </w:r>
-      <w:r>
-        <w:rPr>
-          <w:rFonts w:hint="cs"/>
-        </w:rPr>
-        <w:t>E</w:t>
-      </w:r>
-      <w:r>
-        <w:t>mployee is associated with the shift as a registered employee for the specified role.</w:t>
-      </w:r>
-    </w:p>
-    <w:p>
-      <w:pPr>
-        <w:bidi w:val="0"/>
-        <w:rPr>
-          <w:b/>
-          <w:bCs/>
-          <w:u w:val="single"/>
-        </w:rPr>
-      </w:pPr>
-      <w:r>
-        <w:rPr>
-          <w:b/>
-          <w:bCs/>
-          <w:u w:val="single"/>
-        </w:rPr>
-        <w:t>Contract 5: verifyShift (date,time,branch)</w:t>
-      </w:r>
-    </w:p>
-    <w:p>
-      <w:pPr>
-        <w:jc w:val="right"/>
-        <w:rPr>
-          <w:rtl/>
-        </w:rPr>
-      </w:pPr>
-      <w:r>
-        <w:rPr>
-          <w:rFonts w:hint="cs"/>
-        </w:rPr>
-        <w:t>R</w:t>
-      </w:r>
-      <w:r>
-        <w:t>eferences: UseCases: Assign Employees To Shifts</w:t>
+        <w:t xml:space="preserve">eferences: </w:t>
+      </w:r>
+      <w:proofErr w:type="spellStart"/>
+      <w:r>
+        <w:t>UseCases</w:t>
+      </w:r>
+      <w:proofErr w:type="spellEnd"/>
+      <w:r>
+        <w:t xml:space="preserve">: Assign Employees </w:t>
+      </w:r>
+      <w:proofErr w:type="gramStart"/>
+      <w:r>
+        <w:t>To</w:t>
+      </w:r>
+      <w:proofErr w:type="gramEnd"/>
+      <w:r>
+        <w:t xml:space="preserve"> Shifts</w:t>
       </w:r>
     </w:p>
     <w:p>
@@ -1835,6 +2178,7 @@
         </w:rPr>
         <w:t xml:space="preserve">Contract 1: </w:t>
       </w:r>
+      <w:proofErr w:type="spellStart"/>
       <w:r>
         <w:rPr>
           <w:b/>
@@ -1849,7 +2193,34 @@
           <w:bCs/>
           <w:u w:val="single"/>
         </w:rPr>
-        <w:t>Transport(json)</w:t>
+        <w:t>Transport</w:t>
+      </w:r>
+      <w:proofErr w:type="spellEnd"/>
+      <w:r>
+        <w:rPr>
+          <w:b/>
+          <w:bCs/>
+          <w:u w:val="single"/>
+        </w:rPr>
+        <w:t>(</w:t>
+      </w:r>
+      <w:proofErr w:type="spellStart"/>
+      <w:r>
+        <w:rPr>
+          <w:b/>
+          <w:bCs/>
+          <w:u w:val="single"/>
+        </w:rPr>
+        <w:t>json</w:t>
+      </w:r>
+      <w:proofErr w:type="spellEnd"/>
+      <w:r>
+        <w:rPr>
+          <w:b/>
+          <w:bCs/>
+          <w:u w:val="single"/>
+        </w:rPr>
+        <w:t>)</w:t>
       </w:r>
     </w:p>
     <w:p>
@@ -1866,7 +2237,15 @@
         <w:t>R</w:t>
       </w:r>
       <w:r>
-        <w:t>eferences: UseCases: Create a transport</w:t>
+        <w:t xml:space="preserve">eferences: </w:t>
+      </w:r>
+      <w:proofErr w:type="spellStart"/>
+      <w:r>
+        <w:t>UseCases</w:t>
+      </w:r>
+      <w:proofErr w:type="spellEnd"/>
+      <w:r>
+        <w:t>: Create a transport</w:t>
       </w:r>
     </w:p>
     <w:p>
@@ -1882,9 +2261,11 @@
       <w:r>
         <w:t xml:space="preserve">The </w:t>
       </w:r>
+      <w:proofErr w:type="spellStart"/>
       <w:r>
         <w:t>json</w:t>
       </w:r>
+      <w:proofErr w:type="spellEnd"/>
       <w:r>
         <w:t xml:space="preserve"> contains </w:t>
       </w:r>

</xml_diff>

<commit_message>
finished everything regrading employees module's use cases and contracts and diagrams
</commit_message>
<xml_diff>
--- a/docs/Diagrams/Use case contracts.docx
+++ b/docs/Diagrams/Use case contracts.docx
@@ -26,7 +26,15 @@
               <w:bidi w:val="0"/>
             </w:pPr>
             <w:r>
-              <w:t>Use case name: Assign Employees To Shifts.</w:t>
+              <w:t xml:space="preserve">Use case name: Assign Employees </w:t>
+            </w:r>
+            <w:proofErr w:type="gramStart"/>
+            <w:r>
+              <w:t>To</w:t>
+            </w:r>
+            <w:proofErr w:type="gramEnd"/>
+            <w:r>
+              <w:t xml:space="preserve"> Shifts.</w:t>
             </w:r>
           </w:p>
         </w:tc>
@@ -241,7 +249,15 @@
               <w:t>employee</w:t>
             </w:r>
             <w:r>
-              <w:t xml:space="preserve"> has to specify which role he wants to </w:t>
+              <w:t xml:space="preserve"> </w:t>
+            </w:r>
+            <w:proofErr w:type="gramStart"/>
+            <w:r>
+              <w:t>has to</w:t>
+            </w:r>
+            <w:proofErr w:type="gramEnd"/>
+            <w:r>
+              <w:t xml:space="preserve"> specify which role he wants to </w:t>
             </w:r>
             <w:r>
               <w:t>undertake</w:t>
@@ -300,7 +316,15 @@
               <w:bidi w:val="0"/>
             </w:pPr>
             <w:r>
-              <w:t>2. HR manager can specify needed roles for particular shifts and how many workers are needed for each role in each shift.</w:t>
+              <w:t xml:space="preserve">2. HR manager can specify needed roles for </w:t>
+            </w:r>
+            <w:proofErr w:type="gramStart"/>
+            <w:r>
+              <w:t>particular shifts</w:t>
+            </w:r>
+            <w:proofErr w:type="gramEnd"/>
+            <w:r>
+              <w:t xml:space="preserve"> and how many workers are needed for each role in each shift.</w:t>
             </w:r>
           </w:p>
           <w:p>
@@ -391,7 +415,15 @@
               <w:bidi w:val="0"/>
             </w:pPr>
             <w:r>
-              <w:t>6a. Shift didn't reach the needed amount of employees in every needed role:</w:t>
+              <w:t xml:space="preserve">6a. Shift didn't reach the needed </w:t>
+            </w:r>
+            <w:proofErr w:type="gramStart"/>
+            <w:r>
+              <w:t>amount</w:t>
+            </w:r>
+            <w:proofErr w:type="gramEnd"/>
+            <w:r>
+              <w:t xml:space="preserve"> of employees in every needed role:</w:t>
             </w:r>
           </w:p>
           <w:p>
@@ -486,16 +518,22 @@
       </w:pPr>
     </w:p>
     <w:p>
+      <w:pPr>
+        <w:rPr>
+          <w:rFonts w:hint="cs"/>
+          <w:rtl/>
+        </w:rPr>
+      </w:pPr>
       <w:r>
         <w:rPr>
           <w:noProof/>
         </w:rPr>
         <w:lastRenderedPageBreak/>
         <w:drawing>
-          <wp:inline distT="0" distB="0" distL="0" distR="0" wp14:anchorId="7FB2FECB" wp14:editId="4DC364C3">
-            <wp:extent cx="5274310" cy="3592195"/>
-            <wp:effectExtent l="0" t="0" r="2540" b="8255"/>
-            <wp:docPr id="28543933" name="תמונה 9" descr="תמונה שמכילה שולחן&#10;&#10;התיאור נוצר באופן אוטומטי"/>
+          <wp:inline distT="0" distB="0" distL="0" distR="0" wp14:anchorId="0F255180" wp14:editId="495EA1B8">
+            <wp:extent cx="5274310" cy="3871595"/>
+            <wp:effectExtent l="0" t="0" r="2540" b="0"/>
+            <wp:docPr id="510342832" name="תמונה 12"/>
             <wp:cNvGraphicFramePr>
               <a:graphicFrameLocks xmlns:a="http://schemas.openxmlformats.org/drawingml/2006/main" noChangeAspect="1"/>
             </wp:cNvGraphicFramePr>
@@ -503,7 +541,7 @@
               <a:graphicData uri="http://schemas.openxmlformats.org/drawingml/2006/picture">
                 <pic:pic xmlns:pic="http://schemas.openxmlformats.org/drawingml/2006/picture">
                   <pic:nvPicPr>
-                    <pic:cNvPr id="28543933" name="תמונה 9" descr="תמונה שמכילה שולחן&#10;&#10;התיאור נוצר באופן אוטומטי"/>
+                    <pic:cNvPr id="0" name="Picture 26"/>
                     <pic:cNvPicPr>
                       <a:picLocks noChangeAspect="1" noChangeArrowheads="1"/>
                     </pic:cNvPicPr>
@@ -524,7 +562,7 @@
                   <pic:spPr bwMode="auto">
                     <a:xfrm>
                       <a:off x="0" y="0"/>
-                      <a:ext cx="5274310" cy="3592195"/>
+                      <a:ext cx="5274310" cy="3871595"/>
                     </a:xfrm>
                     <a:prstGeom prst="rect">
                       <a:avLst/>
@@ -724,7 +762,15 @@
               <w:bidi w:val="0"/>
             </w:pPr>
             <w:r>
-              <w:t>5) All the drivers and details are exists in the system.</w:t>
+              <w:t xml:space="preserve">5) All the drivers and details are </w:t>
+            </w:r>
+            <w:proofErr w:type="gramStart"/>
+            <w:r>
+              <w:t>exists</w:t>
+            </w:r>
+            <w:proofErr w:type="gramEnd"/>
+            <w:r>
+              <w:t xml:space="preserve"> in the system.</w:t>
             </w:r>
           </w:p>
         </w:tc>
@@ -831,7 +877,15 @@
               <w:bidi w:val="0"/>
             </w:pPr>
             <w:r>
-              <w:t>the transport will created successfully.</w:t>
+              <w:t xml:space="preserve">the transport will </w:t>
+            </w:r>
+            <w:proofErr w:type="gramStart"/>
+            <w:r>
+              <w:t>created</w:t>
+            </w:r>
+            <w:proofErr w:type="gramEnd"/>
+            <w:r>
+              <w:t xml:space="preserve"> successfully.</w:t>
             </w:r>
           </w:p>
         </w:tc>
@@ -955,9 +1009,11 @@
             <w:r>
               <w:t xml:space="preserve">There is no </w:t>
             </w:r>
+            <w:proofErr w:type="gramStart"/>
             <w:r>
               <w:t>store keeper</w:t>
             </w:r>
+            <w:proofErr w:type="gramEnd"/>
             <w:r>
               <w:t xml:space="preserve"> available to pick up the shipment: a message will pop up to the screen</w:t>
             </w:r>
@@ -1016,7 +1072,15 @@
               <w:t>to the screen</w:t>
             </w:r>
             <w:r>
-              <w:t xml:space="preserve"> and transport creation will canceled.</w:t>
+              <w:t xml:space="preserve"> and transport creation will </w:t>
+            </w:r>
+            <w:proofErr w:type="gramStart"/>
+            <w:r>
+              <w:t>canceled</w:t>
+            </w:r>
+            <w:proofErr w:type="gramEnd"/>
+            <w:r>
+              <w:t>.</w:t>
             </w:r>
           </w:p>
           <w:p>
@@ -1387,7 +1451,35 @@
           <w:bCs/>
           <w:u w:val="single"/>
         </w:rPr>
-        <w:t xml:space="preserve"> certifyEmployee (id</w:t>
+        <w:t xml:space="preserve"> </w:t>
+      </w:r>
+      <w:proofErr w:type="spellStart"/>
+      <w:r>
+        <w:rPr>
+          <w:b/>
+          <w:bCs/>
+          <w:u w:val="single"/>
+        </w:rPr>
+        <w:t>certifyEmployee</w:t>
+      </w:r>
+      <w:proofErr w:type="spellEnd"/>
+      <w:r>
+        <w:rPr>
+          <w:b/>
+          <w:bCs/>
+          <w:u w:val="single"/>
+        </w:rPr>
+        <w:t xml:space="preserve"> (</w:t>
+      </w:r>
+      <w:proofErr w:type="spellStart"/>
+      <w:proofErr w:type="gramStart"/>
+      <w:r>
+        <w:rPr>
+          <w:b/>
+          <w:bCs/>
+          <w:u w:val="single"/>
+        </w:rPr>
+        <w:t>id</w:t>
       </w:r>
       <w:r>
         <w:rPr>
@@ -1397,6 +1489,8 @@
         </w:rPr>
         <w:t>,role</w:t>
       </w:r>
+      <w:proofErr w:type="spellEnd"/>
+      <w:proofErr w:type="gramEnd"/>
       <w:r>
         <w:rPr>
           <w:b/>
@@ -1417,7 +1511,23 @@
         <w:t>R</w:t>
       </w:r>
       <w:r>
-        <w:t>eferences: UseCases: Assign Employees To Shifts</w:t>
+        <w:t xml:space="preserve">eferences: </w:t>
+      </w:r>
+      <w:proofErr w:type="spellStart"/>
+      <w:r>
+        <w:t>UseCases</w:t>
+      </w:r>
+      <w:proofErr w:type="spellEnd"/>
+      <w:r>
+        <w:t xml:space="preserve">: Assign Employees </w:t>
+      </w:r>
+      <w:proofErr w:type="gramStart"/>
+      <w:r>
+        <w:t>To</w:t>
+      </w:r>
+      <w:proofErr w:type="gramEnd"/>
+      <w:r>
+        <w:t xml:space="preserve"> Shifts</w:t>
       </w:r>
     </w:p>
     <w:p>
@@ -1771,7 +1881,17 @@
           <w:bCs/>
           <w:u w:val="single"/>
         </w:rPr>
-        <w:t>ontract 2: create</w:t>
+        <w:t xml:space="preserve">ontract 2: </w:t>
+      </w:r>
+      <w:proofErr w:type="spellStart"/>
+      <w:proofErr w:type="gramStart"/>
+      <w:r>
+        <w:rPr>
+          <w:b/>
+          <w:bCs/>
+          <w:u w:val="single"/>
+        </w:rPr>
+        <w:t>create</w:t>
       </w:r>
       <w:r>
         <w:rPr>
@@ -1797,13 +1917,23 @@
         </w:rPr>
         <w:t>s</w:t>
       </w:r>
-      <w:r>
-        <w:rPr>
-          <w:b/>
-          <w:bCs/>
-          <w:u w:val="single"/>
-        </w:rPr>
-        <w:t>(date,</w:t>
+      <w:proofErr w:type="spellEnd"/>
+      <w:r>
+        <w:rPr>
+          <w:b/>
+          <w:bCs/>
+          <w:u w:val="single"/>
+        </w:rPr>
+        <w:t>(</w:t>
+      </w:r>
+      <w:proofErr w:type="gramEnd"/>
+      <w:r>
+        <w:rPr>
+          <w:b/>
+          <w:bCs/>
+          <w:u w:val="single"/>
+        </w:rPr>
+        <w:t>date,</w:t>
       </w:r>
       <w:r>
         <w:rPr>
@@ -1833,7 +1963,23 @@
         <w:t>R</w:t>
       </w:r>
       <w:r>
-        <w:t>eferences: UseCases: Assign Employees To Shifts</w:t>
+        <w:t xml:space="preserve">eferences: </w:t>
+      </w:r>
+      <w:proofErr w:type="spellStart"/>
+      <w:r>
+        <w:t>UseCases</w:t>
+      </w:r>
+      <w:proofErr w:type="spellEnd"/>
+      <w:r>
+        <w:t xml:space="preserve">: Assign Employees </w:t>
+      </w:r>
+      <w:proofErr w:type="gramStart"/>
+      <w:r>
+        <w:t>To</w:t>
+      </w:r>
+      <w:proofErr w:type="gramEnd"/>
+      <w:r>
+        <w:t xml:space="preserve"> Shifts</w:t>
       </w:r>
     </w:p>
     <w:p>
@@ -2071,12 +2217,540 @@
       </w:pPr>
       <w:r>
         <w:rPr>
+          <w:rFonts w:hint="cs"/>
           <w:b/>
           <w:bCs/>
           <w:u w:val="single"/>
         </w:rPr>
         <w:lastRenderedPageBreak/>
-        <w:t>Contract 3: requestShift (</w:t>
+        <w:t>C</w:t>
+      </w:r>
+      <w:r>
+        <w:rPr>
+          <w:b/>
+          <w:bCs/>
+          <w:u w:val="single"/>
+        </w:rPr>
+        <w:t xml:space="preserve">ontract </w:t>
+      </w:r>
+      <w:r>
+        <w:rPr>
+          <w:b/>
+          <w:bCs/>
+          <w:u w:val="single"/>
+        </w:rPr>
+        <w:t>3</w:t>
+      </w:r>
+      <w:r>
+        <w:rPr>
+          <w:b/>
+          <w:bCs/>
+          <w:u w:val="single"/>
+        </w:rPr>
+        <w:t xml:space="preserve">: </w:t>
+      </w:r>
+      <w:proofErr w:type="spellStart"/>
+      <w:r>
+        <w:rPr>
+          <w:b/>
+          <w:bCs/>
+          <w:u w:val="single"/>
+        </w:rPr>
+        <w:t>setShiftNeededAmount</w:t>
+      </w:r>
+      <w:proofErr w:type="spellEnd"/>
+      <w:r>
+        <w:rPr>
+          <w:b/>
+          <w:bCs/>
+          <w:u w:val="single"/>
+        </w:rPr>
+        <w:t>(</w:t>
+      </w:r>
+      <w:proofErr w:type="spellStart"/>
+      <w:proofErr w:type="gramStart"/>
+      <w:r>
+        <w:rPr>
+          <w:b/>
+          <w:bCs/>
+          <w:u w:val="single"/>
+        </w:rPr>
+        <w:t>branch,</w:t>
+      </w:r>
+      <w:r>
+        <w:rPr>
+          <w:b/>
+          <w:bCs/>
+          <w:u w:val="single"/>
+        </w:rPr>
+        <w:t>date</w:t>
+      </w:r>
+      <w:proofErr w:type="gramEnd"/>
+      <w:r>
+        <w:rPr>
+          <w:b/>
+          <w:bCs/>
+          <w:u w:val="single"/>
+        </w:rPr>
+        <w:t>,</w:t>
+      </w:r>
+      <w:r>
+        <w:rPr>
+          <w:b/>
+          <w:bCs/>
+          <w:u w:val="single"/>
+        </w:rPr>
+        <w:t>time,role,amount</w:t>
+      </w:r>
+      <w:proofErr w:type="spellEnd"/>
+      <w:r>
+        <w:rPr>
+          <w:b/>
+          <w:bCs/>
+          <w:u w:val="single"/>
+        </w:rPr>
+        <w:t>)</w:t>
+      </w:r>
+    </w:p>
+    <w:p>
+      <w:pPr>
+        <w:bidi w:val="0"/>
+      </w:pPr>
+      <w:r>
+        <w:rPr>
+          <w:rFonts w:hint="cs"/>
+        </w:rPr>
+        <w:t>R</w:t>
+      </w:r>
+      <w:r>
+        <w:t xml:space="preserve">eferences: </w:t>
+      </w:r>
+      <w:proofErr w:type="spellStart"/>
+      <w:r>
+        <w:t>UseCases</w:t>
+      </w:r>
+      <w:proofErr w:type="spellEnd"/>
+      <w:r>
+        <w:t xml:space="preserve">: Assign Employees </w:t>
+      </w:r>
+      <w:proofErr w:type="gramStart"/>
+      <w:r>
+        <w:t>To</w:t>
+      </w:r>
+      <w:proofErr w:type="gramEnd"/>
+      <w:r>
+        <w:t xml:space="preserve"> Shifts</w:t>
+      </w:r>
+    </w:p>
+    <w:p>
+      <w:pPr>
+        <w:bidi w:val="0"/>
+        <w:rPr>
+          <w:rtl/>
+        </w:rPr>
+      </w:pPr>
+      <w:r>
+        <w:t xml:space="preserve">Preconditions: </w:t>
+      </w:r>
+      <w:r>
+        <w:t>Shift exists.</w:t>
+      </w:r>
+    </w:p>
+    <w:p>
+      <w:pPr>
+        <w:bidi w:val="0"/>
+        <w:rPr>
+          <w:rFonts w:hint="cs"/>
+        </w:rPr>
+      </w:pPr>
+      <w:r>
+        <w:rPr>
+          <w:rFonts w:hint="cs"/>
+        </w:rPr>
+        <w:t>P</w:t>
+      </w:r>
+      <w:r>
+        <w:t xml:space="preserve">ostconditions: </w:t>
+      </w:r>
+      <w:r>
+        <w:t>Shift's</w:t>
+      </w:r>
+      <w:r>
+        <w:rPr>
+          <w:rFonts w:hint="cs"/>
+          <w:rtl/>
+        </w:rPr>
+        <w:t xml:space="preserve"> </w:t>
+      </w:r>
+      <w:r>
+        <w:t xml:space="preserve">required roles are updated to have the specified role and the </w:t>
+      </w:r>
+      <w:proofErr w:type="gramStart"/>
+      <w:r>
+        <w:t>amount</w:t>
+      </w:r>
+      <w:proofErr w:type="gramEnd"/>
+      <w:r>
+        <w:t xml:space="preserve"> of workers needed for that role is updated as well.</w:t>
+      </w:r>
+    </w:p>
+    <w:p>
+      <w:pPr>
+        <w:bidi w:val="0"/>
+        <w:rPr>
+          <w:b/>
+          <w:bCs/>
+          <w:u w:val="single"/>
+        </w:rPr>
+      </w:pPr>
+    </w:p>
+    <w:p>
+      <w:pPr>
+        <w:bidi w:val="0"/>
+        <w:rPr>
+          <w:b/>
+          <w:bCs/>
+          <w:u w:val="single"/>
+        </w:rPr>
+      </w:pPr>
+      <w:r>
+        <w:rPr>
+          <w:noProof/>
+        </w:rPr>
+        <w:drawing>
+          <wp:anchor distT="0" distB="0" distL="114300" distR="114300" simplePos="0" relativeHeight="251665408" behindDoc="0" locked="0" layoutInCell="1" allowOverlap="1" wp14:anchorId="45C7CB11" wp14:editId="49D1420B">
+            <wp:simplePos x="0" y="0"/>
+            <wp:positionH relativeFrom="column">
+              <wp:posOffset>-1099110</wp:posOffset>
+            </wp:positionH>
+            <wp:positionV relativeFrom="paragraph">
+              <wp:posOffset>232434</wp:posOffset>
+            </wp:positionV>
+            <wp:extent cx="7490765" cy="3310691"/>
+            <wp:effectExtent l="0" t="0" r="0" b="4445"/>
+            <wp:wrapNone/>
+            <wp:docPr id="1194319260" name="תמונה 11"/>
+            <wp:cNvGraphicFramePr>
+              <a:graphicFrameLocks xmlns:a="http://schemas.openxmlformats.org/drawingml/2006/main" noChangeAspect="1"/>
+            </wp:cNvGraphicFramePr>
+            <a:graphic xmlns:a="http://schemas.openxmlformats.org/drawingml/2006/main">
+              <a:graphicData uri="http://schemas.openxmlformats.org/drawingml/2006/picture">
+                <pic:pic xmlns:pic="http://schemas.openxmlformats.org/drawingml/2006/picture">
+                  <pic:nvPicPr>
+                    <pic:cNvPr id="0" name="Picture 24"/>
+                    <pic:cNvPicPr>
+                      <a:picLocks noChangeAspect="1" noChangeArrowheads="1"/>
+                    </pic:cNvPicPr>
+                  </pic:nvPicPr>
+                  <pic:blipFill>
+                    <a:blip r:embed="rId12">
+                      <a:extLst>
+                        <a:ext uri="{28A0092B-C50C-407E-A947-70E740481C1C}">
+                          <a14:useLocalDpi xmlns:a14="http://schemas.microsoft.com/office/drawing/2010/main" val="0"/>
+                        </a:ext>
+                      </a:extLst>
+                    </a:blip>
+                    <a:srcRect/>
+                    <a:stretch>
+                      <a:fillRect/>
+                    </a:stretch>
+                  </pic:blipFill>
+                  <pic:spPr bwMode="auto">
+                    <a:xfrm>
+                      <a:off x="0" y="0"/>
+                      <a:ext cx="7521436" cy="3324247"/>
+                    </a:xfrm>
+                    <a:prstGeom prst="rect">
+                      <a:avLst/>
+                    </a:prstGeom>
+                    <a:noFill/>
+                    <a:ln>
+                      <a:noFill/>
+                    </a:ln>
+                  </pic:spPr>
+                </pic:pic>
+              </a:graphicData>
+            </a:graphic>
+            <wp14:sizeRelH relativeFrom="page">
+              <wp14:pctWidth>0</wp14:pctWidth>
+            </wp14:sizeRelH>
+            <wp14:sizeRelV relativeFrom="page">
+              <wp14:pctHeight>0</wp14:pctHeight>
+            </wp14:sizeRelV>
+          </wp:anchor>
+        </w:drawing>
+      </w:r>
+    </w:p>
+    <w:p>
+      <w:pPr>
+        <w:bidi w:val="0"/>
+        <w:rPr>
+          <w:b/>
+          <w:bCs/>
+          <w:u w:val="single"/>
+        </w:rPr>
+      </w:pPr>
+    </w:p>
+    <w:p>
+      <w:pPr>
+        <w:bidi w:val="0"/>
+        <w:rPr>
+          <w:b/>
+          <w:bCs/>
+          <w:u w:val="single"/>
+        </w:rPr>
+      </w:pPr>
+    </w:p>
+    <w:p>
+      <w:pPr>
+        <w:bidi w:val="0"/>
+        <w:rPr>
+          <w:b/>
+          <w:bCs/>
+          <w:u w:val="single"/>
+        </w:rPr>
+      </w:pPr>
+    </w:p>
+    <w:p>
+      <w:pPr>
+        <w:bidi w:val="0"/>
+        <w:rPr>
+          <w:b/>
+          <w:bCs/>
+          <w:u w:val="single"/>
+        </w:rPr>
+      </w:pPr>
+    </w:p>
+    <w:p>
+      <w:pPr>
+        <w:bidi w:val="0"/>
+        <w:rPr>
+          <w:b/>
+          <w:bCs/>
+          <w:u w:val="single"/>
+        </w:rPr>
+      </w:pPr>
+    </w:p>
+    <w:p>
+      <w:pPr>
+        <w:bidi w:val="0"/>
+        <w:rPr>
+          <w:b/>
+          <w:bCs/>
+          <w:u w:val="single"/>
+        </w:rPr>
+      </w:pPr>
+    </w:p>
+    <w:p>
+      <w:pPr>
+        <w:bidi w:val="0"/>
+        <w:rPr>
+          <w:b/>
+          <w:bCs/>
+          <w:u w:val="single"/>
+        </w:rPr>
+      </w:pPr>
+    </w:p>
+    <w:p>
+      <w:pPr>
+        <w:bidi w:val="0"/>
+        <w:rPr>
+          <w:b/>
+          <w:bCs/>
+          <w:u w:val="single"/>
+        </w:rPr>
+      </w:pPr>
+    </w:p>
+    <w:p>
+      <w:pPr>
+        <w:bidi w:val="0"/>
+        <w:rPr>
+          <w:b/>
+          <w:bCs/>
+          <w:u w:val="single"/>
+        </w:rPr>
+      </w:pPr>
+    </w:p>
+    <w:p>
+      <w:pPr>
+        <w:bidi w:val="0"/>
+        <w:rPr>
+          <w:b/>
+          <w:bCs/>
+          <w:u w:val="single"/>
+        </w:rPr>
+      </w:pPr>
+    </w:p>
+    <w:p>
+      <w:pPr>
+        <w:bidi w:val="0"/>
+        <w:rPr>
+          <w:b/>
+          <w:bCs/>
+          <w:u w:val="single"/>
+        </w:rPr>
+      </w:pPr>
+    </w:p>
+    <w:p>
+      <w:pPr>
+        <w:bidi w:val="0"/>
+        <w:rPr>
+          <w:b/>
+          <w:bCs/>
+          <w:u w:val="single"/>
+        </w:rPr>
+      </w:pPr>
+    </w:p>
+    <w:p>
+      <w:pPr>
+        <w:bidi w:val="0"/>
+        <w:rPr>
+          <w:b/>
+          <w:bCs/>
+          <w:u w:val="single"/>
+        </w:rPr>
+      </w:pPr>
+    </w:p>
+    <w:p>
+      <w:pPr>
+        <w:bidi w:val="0"/>
+        <w:rPr>
+          <w:b/>
+          <w:bCs/>
+          <w:u w:val="single"/>
+        </w:rPr>
+      </w:pPr>
+    </w:p>
+    <w:p>
+      <w:pPr>
+        <w:bidi w:val="0"/>
+        <w:rPr>
+          <w:b/>
+          <w:bCs/>
+          <w:u w:val="single"/>
+        </w:rPr>
+      </w:pPr>
+    </w:p>
+    <w:p>
+      <w:pPr>
+        <w:bidi w:val="0"/>
+        <w:rPr>
+          <w:b/>
+          <w:bCs/>
+          <w:u w:val="single"/>
+        </w:rPr>
+      </w:pPr>
+    </w:p>
+    <w:p>
+      <w:pPr>
+        <w:bidi w:val="0"/>
+        <w:rPr>
+          <w:b/>
+          <w:bCs/>
+          <w:u w:val="single"/>
+        </w:rPr>
+      </w:pPr>
+    </w:p>
+    <w:p>
+      <w:pPr>
+        <w:bidi w:val="0"/>
+        <w:rPr>
+          <w:b/>
+          <w:bCs/>
+          <w:u w:val="single"/>
+        </w:rPr>
+      </w:pPr>
+    </w:p>
+    <w:p>
+      <w:pPr>
+        <w:bidi w:val="0"/>
+        <w:rPr>
+          <w:b/>
+          <w:bCs/>
+          <w:u w:val="single"/>
+        </w:rPr>
+      </w:pPr>
+    </w:p>
+    <w:p>
+      <w:pPr>
+        <w:bidi w:val="0"/>
+        <w:rPr>
+          <w:b/>
+          <w:bCs/>
+          <w:u w:val="single"/>
+        </w:rPr>
+      </w:pPr>
+    </w:p>
+    <w:p>
+      <w:pPr>
+        <w:bidi w:val="0"/>
+        <w:rPr>
+          <w:b/>
+          <w:bCs/>
+          <w:u w:val="single"/>
+        </w:rPr>
+      </w:pPr>
+    </w:p>
+    <w:p>
+      <w:pPr>
+        <w:bidi w:val="0"/>
+        <w:rPr>
+          <w:b/>
+          <w:bCs/>
+          <w:u w:val="single"/>
+        </w:rPr>
+      </w:pPr>
+    </w:p>
+    <w:p>
+      <w:pPr>
+        <w:bidi w:val="0"/>
+        <w:rPr>
+          <w:b/>
+          <w:bCs/>
+          <w:u w:val="single"/>
+        </w:rPr>
+      </w:pPr>
+      <w:r>
+        <w:rPr>
+          <w:b/>
+          <w:bCs/>
+          <w:u w:val="single"/>
+        </w:rPr>
+        <w:t xml:space="preserve">Contract </w:t>
+      </w:r>
+      <w:r>
+        <w:rPr>
+          <w:b/>
+          <w:bCs/>
+          <w:u w:val="single"/>
+        </w:rPr>
+        <w:t>4</w:t>
+      </w:r>
+      <w:r>
+        <w:rPr>
+          <w:b/>
+          <w:bCs/>
+          <w:u w:val="single"/>
+        </w:rPr>
+        <w:t xml:space="preserve">: </w:t>
+      </w:r>
+      <w:proofErr w:type="spellStart"/>
+      <w:r>
+        <w:rPr>
+          <w:b/>
+          <w:bCs/>
+          <w:u w:val="single"/>
+        </w:rPr>
+        <w:t>requestShift</w:t>
+      </w:r>
+      <w:proofErr w:type="spellEnd"/>
+      <w:r>
+        <w:rPr>
+          <w:b/>
+          <w:bCs/>
+          <w:u w:val="single"/>
+        </w:rPr>
+        <w:t xml:space="preserve"> (</w:t>
       </w:r>
       <w:r>
         <w:rPr>
@@ -2086,13 +2760,33 @@
         </w:rPr>
         <w:t xml:space="preserve">employee, </w:t>
       </w:r>
-      <w:r>
-        <w:rPr>
-          <w:b/>
-          <w:bCs/>
-          <w:u w:val="single"/>
-        </w:rPr>
-        <w:t>date,time,branch,role)</w:t>
+      <w:proofErr w:type="spellStart"/>
+      <w:proofErr w:type="gramStart"/>
+      <w:r>
+        <w:rPr>
+          <w:b/>
+          <w:bCs/>
+          <w:u w:val="single"/>
+        </w:rPr>
+        <w:t>date,time</w:t>
+      </w:r>
+      <w:proofErr w:type="gramEnd"/>
+      <w:r>
+        <w:rPr>
+          <w:b/>
+          <w:bCs/>
+          <w:u w:val="single"/>
+        </w:rPr>
+        <w:t>,branch,role</w:t>
+      </w:r>
+      <w:proofErr w:type="spellEnd"/>
+      <w:r>
+        <w:rPr>
+          <w:b/>
+          <w:bCs/>
+          <w:u w:val="single"/>
+        </w:rPr>
+        <w:t>)</w:t>
       </w:r>
     </w:p>
     <w:p>
@@ -2106,14 +2800,31 @@
         <w:t>R</w:t>
       </w:r>
       <w:r>
-        <w:t>eferences: UseCases: Assign Employees To Shifts</w:t>
-      </w:r>
-    </w:p>
-    <w:p>
-      <w:pPr>
-        <w:bidi w:val="0"/>
-      </w:pPr>
-      <w:r>
+        <w:t xml:space="preserve">eferences: </w:t>
+      </w:r>
+      <w:proofErr w:type="spellStart"/>
+      <w:r>
+        <w:t>UseCases</w:t>
+      </w:r>
+      <w:proofErr w:type="spellEnd"/>
+      <w:r>
+        <w:t xml:space="preserve">: Assign Employees </w:t>
+      </w:r>
+      <w:proofErr w:type="gramStart"/>
+      <w:r>
+        <w:t>To</w:t>
+      </w:r>
+      <w:proofErr w:type="gramEnd"/>
+      <w:r>
+        <w:t xml:space="preserve"> Shifts</w:t>
+      </w:r>
+    </w:p>
+    <w:p>
+      <w:pPr>
+        <w:bidi w:val="0"/>
+      </w:pPr>
+      <w:r>
+        <w:lastRenderedPageBreak/>
         <w:t>Preconditions:</w:t>
       </w:r>
     </w:p>
@@ -2488,8 +3199,32 @@
           <w:bCs/>
           <w:u w:val="single"/>
         </w:rPr>
-        <w:lastRenderedPageBreak/>
-        <w:t>Contract 4: setEmployee</w:t>
+        <w:t xml:space="preserve">Contract </w:t>
+      </w:r>
+      <w:r>
+        <w:rPr>
+          <w:b/>
+          <w:bCs/>
+          <w:u w:val="single"/>
+        </w:rPr>
+        <w:t>5</w:t>
+      </w:r>
+      <w:r>
+        <w:rPr>
+          <w:b/>
+          <w:bCs/>
+          <w:u w:val="single"/>
+        </w:rPr>
+        <w:t xml:space="preserve">: </w:t>
+      </w:r>
+      <w:proofErr w:type="spellStart"/>
+      <w:r>
+        <w:rPr>
+          <w:b/>
+          <w:bCs/>
+          <w:u w:val="single"/>
+        </w:rPr>
+        <w:t>setEmployee</w:t>
       </w:r>
       <w:r>
         <w:rPr>
@@ -2505,7 +3240,26 @@
           <w:bCs/>
           <w:u w:val="single"/>
         </w:rPr>
-        <w:t>ToShift (id</w:t>
+        <w:t>ToShift</w:t>
+      </w:r>
+      <w:proofErr w:type="spellEnd"/>
+      <w:r>
+        <w:rPr>
+          <w:b/>
+          <w:bCs/>
+          <w:u w:val="single"/>
+        </w:rPr>
+        <w:t xml:space="preserve"> (</w:t>
+      </w:r>
+      <w:proofErr w:type="spellStart"/>
+      <w:proofErr w:type="gramStart"/>
+      <w:r>
+        <w:rPr>
+          <w:b/>
+          <w:bCs/>
+          <w:u w:val="single"/>
+        </w:rPr>
+        <w:t>id</w:t>
       </w:r>
       <w:r>
         <w:rPr>
@@ -2521,7 +3275,16 @@
           <w:bCs/>
           <w:u w:val="single"/>
         </w:rPr>
-        <w:t>,date,time,branch</w:t>
+        <w:t>,date</w:t>
+      </w:r>
+      <w:proofErr w:type="gramEnd"/>
+      <w:r>
+        <w:rPr>
+          <w:b/>
+          <w:bCs/>
+          <w:u w:val="single"/>
+        </w:rPr>
+        <w:t>,time,branch</w:t>
       </w:r>
       <w:r>
         <w:rPr>
@@ -2531,6 +3294,7 @@
         </w:rPr>
         <w:t>,role</w:t>
       </w:r>
+      <w:proofErr w:type="spellEnd"/>
       <w:r>
         <w:rPr>
           <w:b/>
@@ -2554,7 +3318,23 @@
         <w:t>R</w:t>
       </w:r>
       <w:r>
-        <w:t>eferences: UseCases: Assign Employees To Shifts</w:t>
+        <w:t xml:space="preserve">eferences: </w:t>
+      </w:r>
+      <w:proofErr w:type="spellStart"/>
+      <w:r>
+        <w:t>UseCases</w:t>
+      </w:r>
+      <w:proofErr w:type="spellEnd"/>
+      <w:r>
+        <w:t xml:space="preserve">: Assign Employees </w:t>
+      </w:r>
+      <w:proofErr w:type="gramStart"/>
+      <w:r>
+        <w:t>To</w:t>
+      </w:r>
+      <w:proofErr w:type="gramEnd"/>
+      <w:r>
+        <w:t xml:space="preserve"> Shifts</w:t>
       </w:r>
     </w:p>
     <w:p>
@@ -2566,6 +3346,7 @@
         </w:rPr>
       </w:pPr>
       <w:r>
+        <w:lastRenderedPageBreak/>
         <w:t>Preconditions:</w:t>
       </w:r>
       <w:r>
@@ -2621,7 +3402,7 @@
                     </pic:cNvPicPr>
                   </pic:nvPicPr>
                   <pic:blipFill>
-                    <a:blip r:embed="rId12" cstate="print">
+                    <a:blip r:embed="rId13" cstate="print">
                       <a:extLst>
                         <a:ext uri="{28A0092B-C50C-407E-A947-70E740481C1C}">
                           <a14:useLocalDpi xmlns:a14="http://schemas.microsoft.com/office/drawing/2010/main" val="0"/>
@@ -2936,14 +3717,41 @@
           <w:u w:val="single"/>
         </w:rPr>
       </w:pPr>
-      <w:r>
-        <w:rPr>
-          <w:b/>
-          <w:bCs/>
-          <w:u w:val="single"/>
-        </w:rPr>
-        <w:t xml:space="preserve">Contract 5: </w:t>
-      </w:r>
+    </w:p>
+    <w:p>
+      <w:pPr>
+        <w:bidi w:val="0"/>
+        <w:rPr>
+          <w:b/>
+          <w:bCs/>
+          <w:u w:val="single"/>
+        </w:rPr>
+      </w:pPr>
+      <w:r>
+        <w:rPr>
+          <w:b/>
+          <w:bCs/>
+          <w:u w:val="single"/>
+        </w:rPr>
+        <w:t xml:space="preserve">Contract </w:t>
+      </w:r>
+      <w:r>
+        <w:rPr>
+          <w:b/>
+          <w:bCs/>
+          <w:u w:val="single"/>
+        </w:rPr>
+        <w:t>6</w:t>
+      </w:r>
+      <w:r>
+        <w:rPr>
+          <w:b/>
+          <w:bCs/>
+          <w:u w:val="single"/>
+        </w:rPr>
+        <w:t xml:space="preserve">: </w:t>
+      </w:r>
+      <w:proofErr w:type="spellStart"/>
       <w:r>
         <w:rPr>
           <w:b/>
@@ -2958,7 +3766,44 @@
           <w:bCs/>
           <w:u w:val="single"/>
         </w:rPr>
-        <w:t>Shift (date,time,branch)</w:t>
+        <w:t>Shift</w:t>
+      </w:r>
+      <w:proofErr w:type="spellEnd"/>
+      <w:r>
+        <w:rPr>
+          <w:b/>
+          <w:bCs/>
+          <w:u w:val="single"/>
+        </w:rPr>
+        <w:t xml:space="preserve"> (</w:t>
+      </w:r>
+      <w:proofErr w:type="spellStart"/>
+      <w:proofErr w:type="gramStart"/>
+      <w:r>
+        <w:rPr>
+          <w:b/>
+          <w:bCs/>
+          <w:u w:val="single"/>
+        </w:rPr>
+        <w:t>date,time</w:t>
+      </w:r>
+      <w:proofErr w:type="gramEnd"/>
+      <w:r>
+        <w:rPr>
+          <w:b/>
+          <w:bCs/>
+          <w:u w:val="single"/>
+        </w:rPr>
+        <w:t>,branch</w:t>
+      </w:r>
+      <w:proofErr w:type="spellEnd"/>
+      <w:r>
+        <w:rPr>
+          <w:b/>
+          <w:bCs/>
+          <w:u w:val="single"/>
+        </w:rPr>
+        <w:t>)</w:t>
       </w:r>
     </w:p>
     <w:p>
@@ -2972,21 +3817,37 @@
         <w:rPr>
           <w:rFonts w:hint="cs"/>
         </w:rPr>
+        <w:t>R</w:t>
+      </w:r>
+      <w:r>
+        <w:t xml:space="preserve">eferences: </w:t>
+      </w:r>
+      <w:proofErr w:type="spellStart"/>
+      <w:r>
+        <w:t>UseCases</w:t>
+      </w:r>
+      <w:proofErr w:type="spellEnd"/>
+      <w:r>
+        <w:t xml:space="preserve">: Assign Employees </w:t>
+      </w:r>
+      <w:proofErr w:type="gramStart"/>
+      <w:r>
+        <w:t>To</w:t>
+      </w:r>
+      <w:proofErr w:type="gramEnd"/>
+      <w:r>
+        <w:t xml:space="preserve"> Shifts</w:t>
+      </w:r>
+    </w:p>
+    <w:p>
+      <w:pPr>
+        <w:jc w:val="right"/>
+        <w:rPr>
+          <w:rtl/>
+        </w:rPr>
+      </w:pPr>
+      <w:r>
         <w:lastRenderedPageBreak/>
-        <w:t>R</w:t>
-      </w:r>
-      <w:r>
-        <w:t>eferences: UseCases: Assign Employees To Shifts</w:t>
-      </w:r>
-    </w:p>
-    <w:p>
-      <w:pPr>
-        <w:jc w:val="right"/>
-        <w:rPr>
-          <w:rtl/>
-        </w:rPr>
-      </w:pPr>
-      <w:r>
         <w:t>Preconditions</w:t>
       </w:r>
       <w:r>
@@ -3056,7 +3917,7 @@
                     </pic:cNvPicPr>
                   </pic:nvPicPr>
                   <pic:blipFill>
-                    <a:blip r:embed="rId12" cstate="print">
+                    <a:blip r:embed="rId13" cstate="print">
                       <a:extLst>
                         <a:ext uri="{28A0092B-C50C-407E-A947-70E740481C1C}">
                           <a14:useLocalDpi xmlns:a14="http://schemas.microsoft.com/office/drawing/2010/main" val="0"/>
@@ -3280,24 +4141,77 @@
           <w:bCs/>
           <w:u w:val="single"/>
         </w:rPr>
+        <w:t xml:space="preserve">Contract 1: </w:t>
+      </w:r>
+      <w:proofErr w:type="spellStart"/>
+      <w:r>
+        <w:rPr>
+          <w:b/>
+          <w:bCs/>
+          <w:u w:val="single"/>
+        </w:rPr>
+        <w:t>add</w:t>
+      </w:r>
+      <w:r>
+        <w:rPr>
+          <w:b/>
+          <w:bCs/>
+          <w:u w:val="single"/>
+        </w:rPr>
+        <w:t>Transport</w:t>
+      </w:r>
+      <w:proofErr w:type="spellEnd"/>
+      <w:r>
+        <w:rPr>
+          <w:b/>
+          <w:bCs/>
+          <w:u w:val="single"/>
+        </w:rPr>
+        <w:t>(</w:t>
+      </w:r>
+      <w:proofErr w:type="spellStart"/>
+      <w:r>
+        <w:rPr>
+          <w:b/>
+          <w:bCs/>
+          <w:u w:val="single"/>
+        </w:rPr>
+        <w:t>json</w:t>
+      </w:r>
+      <w:proofErr w:type="spellEnd"/>
+      <w:r>
+        <w:rPr>
+          <w:b/>
+          <w:bCs/>
+          <w:u w:val="single"/>
+        </w:rPr>
+        <w:t>)</w:t>
+      </w:r>
+    </w:p>
+    <w:p>
+      <w:pPr>
+        <w:bidi w:val="0"/>
+        <w:rPr>
+          <w:rtl/>
+        </w:rPr>
+      </w:pPr>
+      <w:r>
+        <w:rPr>
+          <w:rFonts w:hint="cs"/>
+        </w:rPr>
         <w:lastRenderedPageBreak/>
-        <w:t xml:space="preserve">Contract 1: </w:t>
-      </w:r>
-      <w:r>
-        <w:rPr>
-          <w:b/>
-          <w:bCs/>
-          <w:u w:val="single"/>
-        </w:rPr>
-        <w:t>add</w:t>
-      </w:r>
-      <w:r>
-        <w:rPr>
-          <w:b/>
-          <w:bCs/>
-          <w:u w:val="single"/>
-        </w:rPr>
-        <w:t>Transport(json)</w:t>
+        <w:t>R</w:t>
+      </w:r>
+      <w:r>
+        <w:t xml:space="preserve">eferences: </w:t>
+      </w:r>
+      <w:proofErr w:type="spellStart"/>
+      <w:r>
+        <w:t>UseCases</w:t>
+      </w:r>
+      <w:proofErr w:type="spellEnd"/>
+      <w:r>
+        <w:t>: Create a transport</w:t>
       </w:r>
     </w:p>
     <w:p>
@@ -3308,31 +4222,16 @@
         </w:rPr>
       </w:pPr>
       <w:r>
-        <w:rPr>
-          <w:rFonts w:hint="cs"/>
-        </w:rPr>
-        <w:t>R</w:t>
-      </w:r>
-      <w:r>
-        <w:t>eferences: UseCases: Create a transport</w:t>
-      </w:r>
-    </w:p>
-    <w:p>
-      <w:pPr>
-        <w:bidi w:val="0"/>
-        <w:rPr>
-          <w:rtl/>
-        </w:rPr>
-      </w:pPr>
-      <w:r>
         <w:t xml:space="preserve">Preconditions: </w:t>
       </w:r>
       <w:r>
         <w:t xml:space="preserve">The </w:t>
       </w:r>
+      <w:proofErr w:type="spellStart"/>
       <w:r>
         <w:t>json</w:t>
       </w:r>
+      <w:proofErr w:type="spellEnd"/>
       <w:r>
         <w:t xml:space="preserve"> contains </w:t>
       </w:r>
@@ -3408,7 +4307,7 @@
       </w:pPr>
     </w:p>
     <w:sectPr>
-      <w:headerReference w:type="default" r:id="rId13"/>
+      <w:headerReference w:type="default" r:id="rId14"/>
       <w:pgSz w:w="11906" w:h="16838"/>
       <w:pgMar w:top="1440" w:right="1800" w:bottom="1440" w:left="1800" w:header="708" w:footer="708" w:gutter="0"/>
       <w:cols w:space="708"/>

</xml_diff>